<commit_message>
Wrote assumptions, small updates to the logical model, added a surrogate key for assessment, re-ran script and generated output
</commit_message>
<xml_diff>
--- a/Assignments/Ass1B/mm_assumptions.docx
+++ b/Assignments/Ass1B/mm_assumptions.docx
@@ -7,10 +7,7 @@
         <w:pStyle w:val="Heading1"/>
       </w:pPr>
       <w:r>
-        <w:t xml:space="preserve">FIT3171 Assignment 1B- </w:t>
-      </w:r>
-      <w:r>
-        <w:t>Assumptions</w:t>
+        <w:t>FIT3171 Assignment 1B- Assumptions</w:t>
       </w:r>
     </w:p>
     <w:p/>
@@ -31,9 +28,1220 @@
       </w:r>
     </w:p>
     <w:p/>
+    <w:p>
+      <w:pPr>
+        <w:pStyle w:val="ListParagraph"/>
+        <w:numPr>
+          <w:ilvl w:val="0"/>
+          <w:numId w:val="1"/>
+        </w:numPr>
+      </w:pPr>
+      <w:r>
+        <w:t>It is assumed that the address attributes of CENTRE and MEMBER are decomposable to street, town, and postcode</w:t>
+      </w:r>
+    </w:p>
+    <w:p>
+      <w:pPr>
+        <w:pStyle w:val="ListParagraph"/>
+        <w:ind w:left="1440"/>
+      </w:pPr>
+      <w:r>
+        <w:t>This structure is taken from the provided Monash Movement class staffing report</w:t>
+      </w:r>
+    </w:p>
+    <w:p>
+      <w:pPr>
+        <w:ind w:left="720"/>
+      </w:pPr>
+      <w:r>
+        <w:t>MEMBER and STAFF names have been decomposed into their family name and given names.  Centre Name and facility names are assumed to be simple attributes</w:t>
+      </w:r>
+    </w:p>
+    <w:p>
+      <w:pPr>
+        <w:pStyle w:val="ListParagraph"/>
+        <w:numPr>
+          <w:ilvl w:val="0"/>
+          <w:numId w:val="3"/>
+        </w:numPr>
+      </w:pPr>
+      <w:r>
+        <w:t>The family name and given name of staff members and Monash Movement members are assumed to be optional attributes</w:t>
+      </w:r>
+    </w:p>
+    <w:p>
+      <w:pPr>
+        <w:pStyle w:val="ListParagraph"/>
+      </w:pPr>
+      <w:r>
+        <w:t>Notably, the attributes for Facility name, Centre name, class description, facility description area assumed to be mandatory attributes</w:t>
+      </w:r>
+    </w:p>
+    <w:p>
+      <w:pPr>
+        <w:pStyle w:val="ListParagraph"/>
+      </w:pPr>
+    </w:p>
+    <w:p>
+      <w:pPr>
+        <w:pStyle w:val="ListParagraph"/>
+        <w:numPr>
+          <w:ilvl w:val="0"/>
+          <w:numId w:val="7"/>
+        </w:numPr>
+      </w:pPr>
+      <w:r>
+        <w:t>Surrogate keys have been added for the following relations</w:t>
+      </w:r>
+    </w:p>
+    <w:tbl>
+      <w:tblPr>
+        <w:tblStyle w:val="TableGrid"/>
+        <w:tblW w:w="0" w:type="auto"/>
+        <w:tblInd w:w="720" w:type="dxa"/>
+        <w:tblLook w:val="04A0" w:firstRow="1" w:lastRow="0" w:firstColumn="1" w:lastColumn="0" w:noHBand="0" w:noVBand="1"/>
+      </w:tblPr>
+      <w:tblGrid>
+        <w:gridCol w:w="2842"/>
+        <w:gridCol w:w="2804"/>
+        <w:gridCol w:w="2984"/>
+      </w:tblGrid>
+      <w:tr>
+        <w:tc>
+          <w:tcPr>
+            <w:tcW w:w="3116" w:type="dxa"/>
+          </w:tcPr>
+          <w:p>
+            <w:pPr>
+              <w:pStyle w:val="ListParagraph"/>
+              <w:ind w:left="0"/>
+            </w:pPr>
+            <w:r>
+              <w:t>Surrogate key</w:t>
+            </w:r>
+          </w:p>
+        </w:tc>
+        <w:tc>
+          <w:tcPr>
+            <w:tcW w:w="3117" w:type="dxa"/>
+          </w:tcPr>
+          <w:p>
+            <w:pPr>
+              <w:pStyle w:val="ListParagraph"/>
+              <w:ind w:left="0"/>
+            </w:pPr>
+            <w:r>
+              <w:t>Natural PK</w:t>
+            </w:r>
+          </w:p>
+        </w:tc>
+        <w:tc>
+          <w:tcPr>
+            <w:tcW w:w="3117" w:type="dxa"/>
+          </w:tcPr>
+          <w:p>
+            <w:pPr>
+              <w:pStyle w:val="ListParagraph"/>
+              <w:ind w:left="0"/>
+            </w:pPr>
+            <w:r>
+              <w:t>Justification</w:t>
+            </w:r>
+          </w:p>
+        </w:tc>
+      </w:tr>
+      <w:tr>
+        <w:tc>
+          <w:tcPr>
+            <w:tcW w:w="3116" w:type="dxa"/>
+          </w:tcPr>
+          <w:p>
+            <w:pPr>
+              <w:pStyle w:val="ListParagraph"/>
+              <w:ind w:left="0"/>
+            </w:pPr>
+            <w:proofErr w:type="spellStart"/>
+            <w:r>
+              <w:t>enrollment_no</w:t>
+            </w:r>
+            <w:proofErr w:type="spellEnd"/>
+            <w:r>
+              <w:t xml:space="preserve"> in ENROLMENT relation</w:t>
+            </w:r>
+          </w:p>
+        </w:tc>
+        <w:tc>
+          <w:tcPr>
+            <w:tcW w:w="3117" w:type="dxa"/>
+          </w:tcPr>
+          <w:p>
+            <w:pPr>
+              <w:pStyle w:val="ListParagraph"/>
+              <w:ind w:left="0"/>
+            </w:pPr>
+            <w:proofErr w:type="spellStart"/>
+            <w:r>
+              <w:t>centre_id</w:t>
+            </w:r>
+            <w:proofErr w:type="spellEnd"/>
+            <w:r>
+              <w:t xml:space="preserve">, </w:t>
+            </w:r>
+            <w:proofErr w:type="spellStart"/>
+            <w:r>
+              <w:t>class_no</w:t>
+            </w:r>
+            <w:proofErr w:type="spellEnd"/>
+            <w:r>
+              <w:t xml:space="preserve">, </w:t>
+            </w:r>
+            <w:proofErr w:type="spellStart"/>
+            <w:r>
+              <w:t>member_no</w:t>
+            </w:r>
+            <w:proofErr w:type="spellEnd"/>
+          </w:p>
+        </w:tc>
+        <w:tc>
+          <w:tcPr>
+            <w:tcW w:w="3117" w:type="dxa"/>
+          </w:tcPr>
+          <w:p>
+            <w:pPr>
+              <w:pStyle w:val="ListParagraph"/>
+              <w:ind w:left="0"/>
+            </w:pPr>
+            <w:r>
+              <w:t xml:space="preserve">The natural PK is three attributes. The PK of this relation is also the PK of the MEMBER_ATTENDANCE relation, therefore, </w:t>
+            </w:r>
+            <w:r>
+              <w:t>adding a surrogate key declutters the relation.</w:t>
+            </w:r>
+          </w:p>
+        </w:tc>
+      </w:tr>
+      <w:tr>
+        <w:tc>
+          <w:tcPr>
+            <w:tcW w:w="3116" w:type="dxa"/>
+          </w:tcPr>
+          <w:p>
+            <w:pPr>
+              <w:pStyle w:val="ListParagraph"/>
+              <w:ind w:left="0"/>
+            </w:pPr>
+            <w:proofErr w:type="spellStart"/>
+            <w:r>
+              <w:t>class_staff_no</w:t>
+            </w:r>
+            <w:proofErr w:type="spellEnd"/>
+            <w:r>
+              <w:t xml:space="preserve"> in CLASS_STAFF</w:t>
+            </w:r>
+          </w:p>
+        </w:tc>
+        <w:tc>
+          <w:tcPr>
+            <w:tcW w:w="3117" w:type="dxa"/>
+          </w:tcPr>
+          <w:p>
+            <w:pPr>
+              <w:pStyle w:val="ListParagraph"/>
+              <w:ind w:left="0"/>
+            </w:pPr>
+            <w:proofErr w:type="spellStart"/>
+            <w:r>
+              <w:t>centre_id</w:t>
+            </w:r>
+            <w:proofErr w:type="spellEnd"/>
+            <w:r>
+              <w:t xml:space="preserve">, </w:t>
+            </w:r>
+            <w:proofErr w:type="spellStart"/>
+            <w:r>
+              <w:t>class_no</w:t>
+            </w:r>
+            <w:proofErr w:type="spellEnd"/>
+            <w:r>
+              <w:t xml:space="preserve">, </w:t>
+            </w:r>
+            <w:proofErr w:type="spellStart"/>
+            <w:r>
+              <w:t>staff_no</w:t>
+            </w:r>
+            <w:proofErr w:type="spellEnd"/>
+          </w:p>
+        </w:tc>
+        <w:tc>
+          <w:tcPr>
+            <w:tcW w:w="3117" w:type="dxa"/>
+          </w:tcPr>
+          <w:p>
+            <w:pPr>
+              <w:pStyle w:val="ListParagraph"/>
+              <w:ind w:left="0"/>
+            </w:pPr>
+            <w:r>
+              <w:t>The natural PK is three attributes</w:t>
+            </w:r>
+          </w:p>
+        </w:tc>
+      </w:tr>
+      <w:tr>
+        <w:tc>
+          <w:tcPr>
+            <w:tcW w:w="3116" w:type="dxa"/>
+          </w:tcPr>
+          <w:p>
+            <w:pPr>
+              <w:pStyle w:val="ListParagraph"/>
+              <w:ind w:left="0"/>
+            </w:pPr>
+            <w:proofErr w:type="spellStart"/>
+            <w:r>
+              <w:t>assessment_no</w:t>
+            </w:r>
+            <w:proofErr w:type="spellEnd"/>
+            <w:r>
+              <w:t xml:space="preserve"> in ASSESSMENT</w:t>
+            </w:r>
+          </w:p>
+        </w:tc>
+        <w:tc>
+          <w:tcPr>
+            <w:tcW w:w="3117" w:type="dxa"/>
+          </w:tcPr>
+          <w:p>
+            <w:pPr>
+              <w:pStyle w:val="ListParagraph"/>
+              <w:ind w:left="0"/>
+            </w:pPr>
+            <w:proofErr w:type="spellStart"/>
+            <w:r>
+              <w:t>member_no</w:t>
+            </w:r>
+            <w:proofErr w:type="spellEnd"/>
+            <w:r>
+              <w:t xml:space="preserve">, </w:t>
+            </w:r>
+            <w:proofErr w:type="spellStart"/>
+            <w:r>
+              <w:t>assess_date</w:t>
+            </w:r>
+            <w:proofErr w:type="spellEnd"/>
+          </w:p>
+        </w:tc>
+        <w:tc>
+          <w:tcPr>
+            <w:tcW w:w="3117" w:type="dxa"/>
+          </w:tcPr>
+          <w:p>
+            <w:pPr>
+              <w:pStyle w:val="ListParagraph"/>
+              <w:ind w:left="0"/>
+            </w:pPr>
+            <w:r>
+              <w:t>The natural PK attributes are of different types. Assessment Number is much more compact.</w:t>
+            </w:r>
+          </w:p>
+        </w:tc>
+      </w:tr>
+    </w:tbl>
+    <w:p>
+      <w:pPr>
+        <w:pStyle w:val="ListParagraph"/>
+      </w:pPr>
+    </w:p>
+    <w:p>
+      <w:pPr>
+        <w:pStyle w:val="ListParagraph"/>
+      </w:pPr>
+    </w:p>
+    <w:p>
+      <w:pPr>
+        <w:pStyle w:val="ListParagraph"/>
+        <w:numPr>
+          <w:ilvl w:val="0"/>
+          <w:numId w:val="3"/>
+        </w:numPr>
+      </w:pPr>
+      <w:r>
+        <w:t xml:space="preserve">The foreign key attribute of the unary relationship in </w:t>
+      </w:r>
+      <w:r>
+        <w:t>MEMBER</w:t>
+      </w:r>
+      <w:r>
+        <w:t xml:space="preserve"> has been renamed to </w:t>
+      </w:r>
+      <w:proofErr w:type="spellStart"/>
+      <w:r>
+        <w:t>member_referred</w:t>
+      </w:r>
+      <w:proofErr w:type="spellEnd"/>
+      <w:r>
+        <w:t>.</w:t>
+      </w:r>
+    </w:p>
+    <w:p>
+      <w:pPr>
+        <w:pStyle w:val="ListParagraph"/>
+      </w:pPr>
+    </w:p>
+    <w:p>
+      <w:pPr>
+        <w:pStyle w:val="ListParagraph"/>
+      </w:pPr>
+      <w:r>
+        <w:t>Additionally, t</w:t>
+      </w:r>
+      <w:r>
+        <w:t>he below foreign key attributes have been renamed for clarity</w:t>
+      </w:r>
+    </w:p>
+    <w:p>
+      <w:pPr>
+        <w:pStyle w:val="ListParagraph"/>
+      </w:pPr>
+    </w:p>
+    <w:tbl>
+      <w:tblPr>
+        <w:tblStyle w:val="TableGrid"/>
+        <w:tblW w:w="7910" w:type="dxa"/>
+        <w:tblInd w:w="1440" w:type="dxa"/>
+        <w:tblLook w:val="04A0" w:firstRow="1" w:lastRow="0" w:firstColumn="1" w:lastColumn="0" w:noHBand="0" w:noVBand="1"/>
+      </w:tblPr>
+      <w:tblGrid>
+        <w:gridCol w:w="2447"/>
+        <w:gridCol w:w="2657"/>
+        <w:gridCol w:w="2806"/>
+      </w:tblGrid>
+      <w:tr>
+        <w:tc>
+          <w:tcPr>
+            <w:tcW w:w="2447" w:type="dxa"/>
+          </w:tcPr>
+          <w:p>
+            <w:pPr>
+              <w:pStyle w:val="ListParagraph"/>
+              <w:ind w:left="0"/>
+            </w:pPr>
+            <w:r>
+              <w:t>Relation</w:t>
+            </w:r>
+          </w:p>
+        </w:tc>
+        <w:tc>
+          <w:tcPr>
+            <w:tcW w:w="2657" w:type="dxa"/>
+          </w:tcPr>
+          <w:p>
+            <w:pPr>
+              <w:pStyle w:val="ListParagraph"/>
+              <w:ind w:left="0"/>
+            </w:pPr>
+            <w:r>
+              <w:t>Renamed attribute</w:t>
+            </w:r>
+          </w:p>
+        </w:tc>
+        <w:tc>
+          <w:tcPr>
+            <w:tcW w:w="2806" w:type="dxa"/>
+          </w:tcPr>
+          <w:p>
+            <w:pPr>
+              <w:pStyle w:val="ListParagraph"/>
+              <w:ind w:left="0"/>
+            </w:pPr>
+            <w:r>
+              <w:t>New name</w:t>
+            </w:r>
+          </w:p>
+        </w:tc>
+      </w:tr>
+      <w:tr>
+        <w:tc>
+          <w:tcPr>
+            <w:tcW w:w="2447" w:type="dxa"/>
+          </w:tcPr>
+          <w:p>
+            <w:pPr>
+              <w:pStyle w:val="ListParagraph"/>
+              <w:ind w:left="0"/>
+            </w:pPr>
+            <w:r>
+              <w:t>CENTRE</w:t>
+            </w:r>
+          </w:p>
+        </w:tc>
+        <w:tc>
+          <w:tcPr>
+            <w:tcW w:w="2657" w:type="dxa"/>
+          </w:tcPr>
+          <w:p>
+            <w:pPr>
+              <w:pStyle w:val="ListParagraph"/>
+              <w:ind w:left="0"/>
+            </w:pPr>
+            <w:r>
+              <w:t xml:space="preserve">FK attribute from STAFF_MEMBER -&gt; </w:t>
+            </w:r>
+            <w:proofErr w:type="spellStart"/>
+            <w:r>
+              <w:t>staff_id</w:t>
+            </w:r>
+            <w:proofErr w:type="spellEnd"/>
+          </w:p>
+        </w:tc>
+        <w:tc>
+          <w:tcPr>
+            <w:tcW w:w="2806" w:type="dxa"/>
+          </w:tcPr>
+          <w:p>
+            <w:pPr>
+              <w:pStyle w:val="ListParagraph"/>
+              <w:ind w:left="0"/>
+            </w:pPr>
+            <w:proofErr w:type="spellStart"/>
+            <w:r>
+              <w:t>manager_staff_id</w:t>
+            </w:r>
+            <w:proofErr w:type="spellEnd"/>
+          </w:p>
+        </w:tc>
+      </w:tr>
+      <w:tr>
+        <w:tc>
+          <w:tcPr>
+            <w:tcW w:w="2447" w:type="dxa"/>
+          </w:tcPr>
+          <w:p>
+            <w:pPr>
+              <w:pStyle w:val="ListParagraph"/>
+              <w:ind w:left="0"/>
+            </w:pPr>
+            <w:r>
+              <w:t>MEMBER</w:t>
+            </w:r>
+          </w:p>
+        </w:tc>
+        <w:tc>
+          <w:tcPr>
+            <w:tcW w:w="2657" w:type="dxa"/>
+          </w:tcPr>
+          <w:p>
+            <w:pPr>
+              <w:pStyle w:val="ListParagraph"/>
+              <w:ind w:left="0"/>
+            </w:pPr>
+            <w:r>
+              <w:t xml:space="preserve">FK attribute from CENTRE -&gt; </w:t>
+            </w:r>
+            <w:proofErr w:type="spellStart"/>
+            <w:r>
+              <w:t>centre_id</w:t>
+            </w:r>
+            <w:proofErr w:type="spellEnd"/>
+          </w:p>
+        </w:tc>
+        <w:tc>
+          <w:tcPr>
+            <w:tcW w:w="2806" w:type="dxa"/>
+          </w:tcPr>
+          <w:p>
+            <w:pPr>
+              <w:pStyle w:val="ListParagraph"/>
+              <w:ind w:left="0"/>
+            </w:pPr>
+            <w:proofErr w:type="spellStart"/>
+            <w:r>
+              <w:t>nominated_center_id</w:t>
+            </w:r>
+            <w:proofErr w:type="spellEnd"/>
+          </w:p>
+        </w:tc>
+      </w:tr>
+    </w:tbl>
+    <w:p>
+      <w:pPr>
+        <w:pStyle w:val="ListParagraph"/>
+        <w:ind w:left="1440"/>
+      </w:pPr>
+    </w:p>
+    <w:p>
+      <w:pPr>
+        <w:pStyle w:val="ListParagraph"/>
+        <w:numPr>
+          <w:ilvl w:val="0"/>
+          <w:numId w:val="5"/>
+        </w:numPr>
+      </w:pPr>
+      <w:r>
+        <w:t>Check constraints have been added to the following attributes, this is because it is assumed that the values for these attributes are not likely to change.</w:t>
+      </w:r>
+    </w:p>
+    <w:tbl>
+      <w:tblPr>
+        <w:tblStyle w:val="TableGrid"/>
+        <w:tblW w:w="8995" w:type="dxa"/>
+        <w:tblInd w:w="720" w:type="dxa"/>
+        <w:tblLook w:val="04A0" w:firstRow="1" w:lastRow="0" w:firstColumn="1" w:lastColumn="0" w:noHBand="0" w:noVBand="1"/>
+      </w:tblPr>
+      <w:tblGrid>
+        <w:gridCol w:w="3325"/>
+        <w:gridCol w:w="5670"/>
+      </w:tblGrid>
+      <w:tr>
+        <w:tc>
+          <w:tcPr>
+            <w:tcW w:w="3325" w:type="dxa"/>
+          </w:tcPr>
+          <w:p>
+            <w:r>
+              <w:t xml:space="preserve">Attribute </w:t>
+            </w:r>
+          </w:p>
+        </w:tc>
+        <w:tc>
+          <w:tcPr>
+            <w:tcW w:w="5670" w:type="dxa"/>
+          </w:tcPr>
+          <w:p>
+            <w:r>
+              <w:t>Check constraint</w:t>
+            </w:r>
+          </w:p>
+        </w:tc>
+      </w:tr>
+      <w:tr>
+        <w:tc>
+          <w:tcPr>
+            <w:tcW w:w="3325" w:type="dxa"/>
+          </w:tcPr>
+          <w:p>
+            <w:proofErr w:type="spellStart"/>
+            <w:r>
+              <w:t>staff_role</w:t>
+            </w:r>
+            <w:proofErr w:type="spellEnd"/>
+            <w:r>
+              <w:t xml:space="preserve"> attribute in </w:t>
+            </w:r>
+            <w:r>
+              <w:t>STAFF_MEMBER</w:t>
+            </w:r>
+          </w:p>
+        </w:tc>
+        <w:tc>
+          <w:tcPr>
+            <w:tcW w:w="5670" w:type="dxa"/>
+          </w:tcPr>
+          <w:p>
+            <w:r>
+              <w:t>Can only take one of the following values</w:t>
+            </w:r>
+          </w:p>
+          <w:p>
+            <w:r>
+              <w:t>A – Administration</w:t>
+            </w:r>
+          </w:p>
+          <w:p>
+            <w:r>
+              <w:t>C – Cleaner</w:t>
+            </w:r>
+          </w:p>
+          <w:p>
+            <w:r>
+              <w:t>D – Instructor Dry</w:t>
+            </w:r>
+          </w:p>
+          <w:p>
+            <w:r>
+              <w:t xml:space="preserve">P – </w:t>
+            </w:r>
+            <w:proofErr w:type="spellStart"/>
+            <w:r>
+              <w:t>Instrucor</w:t>
+            </w:r>
+            <w:proofErr w:type="spellEnd"/>
+            <w:r>
+              <w:t xml:space="preserve"> Pool</w:t>
+            </w:r>
+          </w:p>
+          <w:p>
+            <w:r>
+              <w:t>M – Manager</w:t>
+            </w:r>
+          </w:p>
+          <w:p>
+            <w:r>
+              <w:t>S – Sales</w:t>
+            </w:r>
+          </w:p>
+          <w:p>
+            <w:r>
+              <w:t>T - Security</w:t>
+            </w:r>
+          </w:p>
+        </w:tc>
+      </w:tr>
+      <w:tr>
+        <w:tc>
+          <w:tcPr>
+            <w:tcW w:w="3325" w:type="dxa"/>
+          </w:tcPr>
+          <w:p>
+            <w:proofErr w:type="spellStart"/>
+            <w:r>
+              <w:t>staff_first_aid</w:t>
+            </w:r>
+            <w:proofErr w:type="spellEnd"/>
+            <w:r>
+              <w:t xml:space="preserve"> cert in STAFF_MEMBER</w:t>
+            </w:r>
+          </w:p>
+        </w:tc>
+        <w:tc>
+          <w:tcPr>
+            <w:tcW w:w="5670" w:type="dxa"/>
+          </w:tcPr>
+          <w:p>
+            <w:r>
+              <w:t>Can only take one of the following values</w:t>
+            </w:r>
+          </w:p>
+          <w:p>
+            <w:r>
+              <w:t>Y- Yes</w:t>
+            </w:r>
+          </w:p>
+          <w:p>
+            <w:r>
+              <w:t>N - No</w:t>
+            </w:r>
+          </w:p>
+        </w:tc>
+      </w:tr>
+      <w:tr>
+        <w:tc>
+          <w:tcPr>
+            <w:tcW w:w="3325" w:type="dxa"/>
+          </w:tcPr>
+          <w:p>
+            <w:proofErr w:type="spellStart"/>
+            <w:r>
+              <w:t>class_gender_restr</w:t>
+            </w:r>
+            <w:proofErr w:type="spellEnd"/>
+            <w:r>
+              <w:t xml:space="preserve"> in CLASS</w:t>
+            </w:r>
+          </w:p>
+        </w:tc>
+        <w:tc>
+          <w:tcPr>
+            <w:tcW w:w="5670" w:type="dxa"/>
+          </w:tcPr>
+          <w:p>
+            <w:r>
+              <w:t>Can only take one of the following values</w:t>
+            </w:r>
+          </w:p>
+          <w:p>
+            <w:r>
+              <w:t>F</w:t>
+            </w:r>
+            <w:r>
+              <w:t xml:space="preserve">- </w:t>
+            </w:r>
+            <w:r>
+              <w:t>Female</w:t>
+            </w:r>
+          </w:p>
+          <w:p>
+            <w:r>
+              <w:t>M</w:t>
+            </w:r>
+            <w:r>
+              <w:t xml:space="preserve"> </w:t>
+            </w:r>
+            <w:r>
+              <w:t>–</w:t>
+            </w:r>
+            <w:r>
+              <w:t xml:space="preserve"> </w:t>
+            </w:r>
+            <w:r>
+              <w:t>Male</w:t>
+            </w:r>
+          </w:p>
+          <w:p>
+            <w:r>
+              <w:t>U- Unrestricted</w:t>
+            </w:r>
+          </w:p>
+        </w:tc>
+      </w:tr>
+      <w:tr>
+        <w:tc>
+          <w:tcPr>
+            <w:tcW w:w="3325" w:type="dxa"/>
+          </w:tcPr>
+          <w:p>
+            <w:proofErr w:type="spellStart"/>
+            <w:r>
+              <w:t>c</w:t>
+            </w:r>
+            <w:r>
+              <w:t>lass</w:t>
+            </w:r>
+            <w:r>
+              <w:t>_staff</w:t>
+            </w:r>
+            <w:r>
+              <w:t>_leader</w:t>
+            </w:r>
+            <w:proofErr w:type="spellEnd"/>
+            <w:r>
+              <w:t xml:space="preserve"> in</w:t>
+            </w:r>
+            <w:r>
+              <w:t xml:space="preserve"> CLASS_STAFF</w:t>
+            </w:r>
+          </w:p>
+        </w:tc>
+        <w:tc>
+          <w:tcPr>
+            <w:tcW w:w="5670" w:type="dxa"/>
+          </w:tcPr>
+          <w:p>
+            <w:r>
+              <w:t>Can only take one of the following values</w:t>
+            </w:r>
+          </w:p>
+          <w:p>
+            <w:r>
+              <w:t>Y- Yes</w:t>
+            </w:r>
+          </w:p>
+          <w:p>
+            <w:r>
+              <w:t>N - No</w:t>
+            </w:r>
+          </w:p>
+        </w:tc>
+      </w:tr>
+      <w:tr>
+        <w:tc>
+          <w:tcPr>
+            <w:tcW w:w="3325" w:type="dxa"/>
+          </w:tcPr>
+          <w:p>
+            <w:proofErr w:type="spellStart"/>
+            <w:r>
+              <w:t>Member_</w:t>
+            </w:r>
+            <w:r>
+              <w:t>attend_session</w:t>
+            </w:r>
+            <w:proofErr w:type="spellEnd"/>
+            <w:r>
+              <w:t xml:space="preserve"> in MEMBER_ATTENDANCE</w:t>
+            </w:r>
+          </w:p>
+        </w:tc>
+        <w:tc>
+          <w:tcPr>
+            <w:tcW w:w="5670" w:type="dxa"/>
+          </w:tcPr>
+          <w:p>
+            <w:r>
+              <w:t>Can only take one of the following values</w:t>
+            </w:r>
+          </w:p>
+          <w:p>
+            <w:r>
+              <w:t>P – Attended (Present)</w:t>
+            </w:r>
+          </w:p>
+          <w:p>
+            <w:r>
+              <w:t>A - Absent</w:t>
+            </w:r>
+          </w:p>
+        </w:tc>
+      </w:tr>
+    </w:tbl>
     <w:p/>
+    <w:p>
+      <w:pPr>
+        <w:pStyle w:val="ListParagraph"/>
+        <w:numPr>
+          <w:ilvl w:val="0"/>
+          <w:numId w:val="10"/>
+        </w:numPr>
+      </w:pPr>
+      <w:r>
+        <w:t>The following data type and sizes have been assumed.</w:t>
+      </w:r>
+    </w:p>
+    <w:tbl>
+      <w:tblPr>
+        <w:tblStyle w:val="TableGrid"/>
+        <w:tblW w:w="0" w:type="auto"/>
+        <w:tblInd w:w="720" w:type="dxa"/>
+        <w:tblLook w:val="04A0" w:firstRow="1" w:lastRow="0" w:firstColumn="1" w:lastColumn="0" w:noHBand="0" w:noVBand="1"/>
+      </w:tblPr>
+      <w:tblGrid>
+        <w:gridCol w:w="1495"/>
+        <w:gridCol w:w="1202"/>
+        <w:gridCol w:w="1461"/>
+        <w:gridCol w:w="4472"/>
+      </w:tblGrid>
+      <w:tr>
+        <w:tc>
+          <w:tcPr>
+            <w:tcW w:w="1428" w:type="dxa"/>
+          </w:tcPr>
+          <w:p>
+            <w:pPr>
+              <w:pStyle w:val="ListParagraph"/>
+              <w:ind w:left="0"/>
+            </w:pPr>
+            <w:r>
+              <w:t>Attribute type</w:t>
+            </w:r>
+          </w:p>
+        </w:tc>
+        <w:tc>
+          <w:tcPr>
+            <w:tcW w:w="2077" w:type="dxa"/>
+          </w:tcPr>
+          <w:p>
+            <w:pPr>
+              <w:pStyle w:val="ListParagraph"/>
+              <w:ind w:left="0"/>
+            </w:pPr>
+            <w:r>
+              <w:t>Data type</w:t>
+            </w:r>
+          </w:p>
+        </w:tc>
+        <w:tc>
+          <w:tcPr>
+            <w:tcW w:w="877" w:type="dxa"/>
+          </w:tcPr>
+          <w:p>
+            <w:pPr>
+              <w:pStyle w:val="ListParagraph"/>
+              <w:ind w:left="0"/>
+            </w:pPr>
+            <w:r>
+              <w:t>Size</w:t>
+            </w:r>
+            <w:r>
+              <w:t>/Precision</w:t>
+            </w:r>
+          </w:p>
+        </w:tc>
+        <w:tc>
+          <w:tcPr>
+            <w:tcW w:w="4248" w:type="dxa"/>
+          </w:tcPr>
+          <w:p>
+            <w:pPr>
+              <w:pStyle w:val="ListParagraph"/>
+              <w:ind w:left="0"/>
+            </w:pPr>
+            <w:r>
+              <w:t>Reason</w:t>
+            </w:r>
+          </w:p>
+        </w:tc>
+      </w:tr>
+      <w:tr>
+        <w:tc>
+          <w:tcPr>
+            <w:tcW w:w="1428" w:type="dxa"/>
+          </w:tcPr>
+          <w:p>
+            <w:pPr>
+              <w:pStyle w:val="ListParagraph"/>
+              <w:ind w:left="0"/>
+            </w:pPr>
+            <w:r>
+              <w:t>Postcode</w:t>
+            </w:r>
+          </w:p>
+        </w:tc>
+        <w:tc>
+          <w:tcPr>
+            <w:tcW w:w="2077" w:type="dxa"/>
+          </w:tcPr>
+          <w:p>
+            <w:pPr>
+              <w:pStyle w:val="ListParagraph"/>
+              <w:ind w:left="0"/>
+            </w:pPr>
+            <w:r>
+              <w:t>VARCHAR</w:t>
+            </w:r>
+          </w:p>
+        </w:tc>
+        <w:tc>
+          <w:tcPr>
+            <w:tcW w:w="877" w:type="dxa"/>
+          </w:tcPr>
+          <w:p>
+            <w:pPr>
+              <w:pStyle w:val="ListParagraph"/>
+              <w:ind w:left="0"/>
+            </w:pPr>
+            <w:r>
+              <w:t xml:space="preserve">Size- </w:t>
+            </w:r>
+            <w:r>
+              <w:t>10</w:t>
+            </w:r>
+          </w:p>
+        </w:tc>
+        <w:tc>
+          <w:tcPr>
+            <w:tcW w:w="4248" w:type="dxa"/>
+          </w:tcPr>
+          <w:p>
+            <w:pPr>
+              <w:pStyle w:val="ListParagraph"/>
+              <w:ind w:left="0"/>
+            </w:pPr>
+            <w:r>
+              <w:t xml:space="preserve">Since postcode is not used for numeric calculations and as </w:t>
+            </w:r>
+            <w:proofErr w:type="spellStart"/>
+            <w:r>
+              <w:t>it’s</w:t>
+            </w:r>
+            <w:proofErr w:type="spellEnd"/>
+            <w:r>
+              <w:t xml:space="preserve"> size can vary from country to country, VARCHAR is used. As per </w:t>
+            </w:r>
+            <w:hyperlink r:id="rId7" w:history="1">
+              <w:r>
+                <w:rPr>
+                  <w:rStyle w:val="Hyperlink"/>
+                </w:rPr>
+                <w:t>http://www.grcdi.nl/pidm/postal%20code.html</w:t>
+              </w:r>
+            </w:hyperlink>
+          </w:p>
+          <w:p>
+            <w:pPr>
+              <w:pStyle w:val="ListParagraph"/>
+              <w:ind w:left="0"/>
+            </w:pPr>
+            <w:r>
+              <w:t>The longest postal code currently in use 10 digits long</w:t>
+            </w:r>
+          </w:p>
+        </w:tc>
+      </w:tr>
+      <w:tr>
+        <w:tc>
+          <w:tcPr>
+            <w:tcW w:w="1428" w:type="dxa"/>
+          </w:tcPr>
+          <w:p>
+            <w:pPr>
+              <w:pStyle w:val="ListParagraph"/>
+              <w:ind w:left="0"/>
+            </w:pPr>
+            <w:r>
+              <w:t>ID attributes</w:t>
+            </w:r>
+          </w:p>
+        </w:tc>
+        <w:tc>
+          <w:tcPr>
+            <w:tcW w:w="2077" w:type="dxa"/>
+          </w:tcPr>
+          <w:p>
+            <w:pPr>
+              <w:pStyle w:val="ListParagraph"/>
+              <w:ind w:left="0"/>
+            </w:pPr>
+            <w:r>
+              <w:t>NUMERIC</w:t>
+            </w:r>
+          </w:p>
+        </w:tc>
+        <w:tc>
+          <w:tcPr>
+            <w:tcW w:w="877" w:type="dxa"/>
+          </w:tcPr>
+          <w:p>
+            <w:pPr>
+              <w:pStyle w:val="ListParagraph"/>
+              <w:ind w:left="0"/>
+            </w:pPr>
+            <w:r>
+              <w:t>Precision -7</w:t>
+            </w:r>
+          </w:p>
+        </w:tc>
+        <w:tc>
+          <w:tcPr>
+            <w:tcW w:w="4248" w:type="dxa"/>
+          </w:tcPr>
+          <w:p>
+            <w:pPr>
+              <w:pStyle w:val="ListParagraph"/>
+              <w:ind w:left="0"/>
+            </w:pPr>
+            <w:r>
+              <w:t>These are given NUMERIC data type since the PK might need to auto increment. A large possible range of values is allowed for this reason</w:t>
+            </w:r>
+          </w:p>
+        </w:tc>
+      </w:tr>
+      <w:tr>
+        <w:tc>
+          <w:tcPr>
+            <w:tcW w:w="1428" w:type="dxa"/>
+          </w:tcPr>
+          <w:p>
+            <w:pPr>
+              <w:pStyle w:val="ListParagraph"/>
+              <w:ind w:left="0"/>
+            </w:pPr>
+            <w:r>
+              <w:t xml:space="preserve">Attributes with decimals </w:t>
+            </w:r>
+          </w:p>
+          <w:p>
+            <w:pPr>
+              <w:pStyle w:val="ListParagraph"/>
+              <w:ind w:left="0"/>
+            </w:pPr>
+            <w:r>
+              <w:t xml:space="preserve">Eg- </w:t>
+            </w:r>
+            <w:proofErr w:type="spellStart"/>
+            <w:r>
+              <w:t>assess_weight</w:t>
+            </w:r>
+            <w:proofErr w:type="spellEnd"/>
+            <w:r>
+              <w:t xml:space="preserve"> </w:t>
+            </w:r>
+          </w:p>
+        </w:tc>
+        <w:tc>
+          <w:tcPr>
+            <w:tcW w:w="2077" w:type="dxa"/>
+          </w:tcPr>
+          <w:p>
+            <w:pPr>
+              <w:pStyle w:val="ListParagraph"/>
+              <w:ind w:left="0"/>
+            </w:pPr>
+            <w:r>
+              <w:t>NUMERIC</w:t>
+            </w:r>
+          </w:p>
+        </w:tc>
+        <w:tc>
+          <w:tcPr>
+            <w:tcW w:w="877" w:type="dxa"/>
+          </w:tcPr>
+          <w:p>
+            <w:pPr>
+              <w:pStyle w:val="ListParagraph"/>
+              <w:ind w:left="0"/>
+            </w:pPr>
+            <w:r>
+              <w:t>Scale – 2</w:t>
+            </w:r>
+          </w:p>
+        </w:tc>
+        <w:tc>
+          <w:tcPr>
+            <w:tcW w:w="4248" w:type="dxa"/>
+          </w:tcPr>
+          <w:p>
+            <w:pPr>
+              <w:pStyle w:val="ListParagraph"/>
+              <w:ind w:left="0"/>
+            </w:pPr>
+            <w:r>
+              <w:t>Scale is provided as 2, to allow for two decimal points</w:t>
+            </w:r>
+          </w:p>
+        </w:tc>
+      </w:tr>
+      <w:tr>
+        <w:tc>
+          <w:tcPr>
+            <w:tcW w:w="1428" w:type="dxa"/>
+          </w:tcPr>
+          <w:p>
+            <w:pPr>
+              <w:pStyle w:val="ListParagraph"/>
+              <w:ind w:left="0"/>
+            </w:pPr>
+            <w:r>
+              <w:t>Facility capacity, class capacity</w:t>
+            </w:r>
+          </w:p>
+        </w:tc>
+        <w:tc>
+          <w:tcPr>
+            <w:tcW w:w="2077" w:type="dxa"/>
+          </w:tcPr>
+          <w:p>
+            <w:pPr>
+              <w:pStyle w:val="ListParagraph"/>
+              <w:ind w:left="0"/>
+            </w:pPr>
+            <w:r>
+              <w:t>NUMERIC</w:t>
+            </w:r>
+          </w:p>
+        </w:tc>
+        <w:tc>
+          <w:tcPr>
+            <w:tcW w:w="877" w:type="dxa"/>
+          </w:tcPr>
+          <w:p>
+            <w:pPr>
+              <w:pStyle w:val="ListParagraph"/>
+              <w:ind w:left="0"/>
+            </w:pPr>
+            <w:r>
+              <w:t>Precision- 3</w:t>
+            </w:r>
+          </w:p>
+        </w:tc>
+        <w:tc>
+          <w:tcPr>
+            <w:tcW w:w="4248" w:type="dxa"/>
+          </w:tcPr>
+          <w:p>
+            <w:pPr>
+              <w:pStyle w:val="ListParagraph"/>
+              <w:ind w:left="0"/>
+            </w:pPr>
+            <w:r>
+              <w:t>The precision is set to 3 to cap the capacity at 1000</w:t>
+            </w:r>
+          </w:p>
+        </w:tc>
+      </w:tr>
+    </w:tbl>
     <w:p/>
     <w:sectPr>
+      <w:footerReference w:type="default" r:id="rId8"/>
       <w:pgSz w:w="12240" w:h="15840"/>
       <w:pgMar w:top="1440" w:right="1440" w:bottom="1440" w:left="1440" w:header="720" w:footer="720" w:gutter="0"/>
       <w:cols w:space="720"/>
@@ -41,6 +1249,1272 @@
     </w:sectPr>
   </w:body>
 </w:document>
+</file>
+
+<file path=word/endnotes.xml><?xml version="1.0" encoding="utf-8"?>
+<w:endnotes xmlns:wpc="http://schemas.microsoft.com/office/word/2010/wordprocessingCanvas" xmlns:cx="http://schemas.microsoft.com/office/drawing/2014/chartex" xmlns:cx1="http://schemas.microsoft.com/office/drawing/2015/9/8/chartex" xmlns:cx2="http://schemas.microsoft.com/office/drawing/2015/10/21/chartex" xmlns:cx3="http://schemas.microsoft.com/office/drawing/2016/5/9/chartex" xmlns:cx4="http://schemas.microsoft.com/office/drawing/2016/5/10/chartex" xmlns:cx5="http://schemas.microsoft.com/office/drawing/2016/5/11/chartex" xmlns:cx6="http://schemas.microsoft.com/office/drawing/2016/5/12/chartex" xmlns:cx7="http://schemas.microsoft.com/office/drawing/2016/5/13/chartex" xmlns:cx8="http://schemas.microsoft.com/office/drawing/2016/5/14/chartex" xmlns:mc="http://schemas.openxmlformats.org/markup-compatibility/2006" xmlns:aink="http://schemas.microsoft.com/office/drawing/2016/ink" xmlns:am3d="http://schemas.microsoft.com/office/drawing/2017/model3d" xmlns:o="urn:schemas-microsoft-com:office:office" xmlns:r="http://schemas.openxmlformats.org/officeDocument/2006/relationships" xmlns:m="http://schemas.openxmlformats.org/officeDocument/2006/math" xmlns:v="urn:schemas-microsoft-com:vml" xmlns:wp14="http://schemas.microsoft.com/office/word/2010/wordprocessingDrawing" xmlns:wp="http://schemas.openxmlformats.org/drawingml/2006/wordprocessingDrawing" xmlns:w10="urn:schemas-microsoft-com:office:word" xmlns:w="http://schemas.openxmlformats.org/wordprocessingml/2006/main" xmlns:w14="http://schemas.microsoft.com/office/word/2010/wordml" xmlns:w15="http://schemas.microsoft.com/office/word/2012/wordml" xmlns:w16cex="http://schemas.microsoft.com/office/word/2018/wordml/cex" xmlns:w16cid="http://schemas.microsoft.com/office/word/2016/wordml/cid" xmlns:w16="http://schemas.microsoft.com/office/word/2018/wordml" xmlns:w16sdtdh="http://schemas.microsoft.com/office/word/2020/wordml/sdtdatahash" xmlns:w16se="http://schemas.microsoft.com/office/word/2015/wordml/symex" xmlns:wpg="http://schemas.microsoft.com/office/word/2010/wordprocessingGroup" xmlns:wpi="http://schemas.microsoft.com/office/word/2010/wordprocessingInk" xmlns:wne="http://schemas.microsoft.com/office/word/2006/wordml" xmlns:wps="http://schemas.microsoft.com/office/word/2010/wordprocessingShape" mc:Ignorable="w14 w15 w16se w16cid w16 w16cex w16sdtdh wp14">
+  <w:endnote w:type="separator" w:id="-1">
+    <w:p>
+      <w:pPr>
+        <w:spacing w:after="0" w:line="240" w:lineRule="auto"/>
+      </w:pPr>
+      <w:r>
+        <w:separator/>
+      </w:r>
+    </w:p>
+  </w:endnote>
+  <w:endnote w:type="continuationSeparator" w:id="0">
+    <w:p>
+      <w:pPr>
+        <w:spacing w:after="0" w:line="240" w:lineRule="auto"/>
+      </w:pPr>
+      <w:r>
+        <w:continuationSeparator/>
+      </w:r>
+    </w:p>
+  </w:endnote>
+</w:endnotes>
+</file>
+
+<file path=word/footer1.xml><?xml version="1.0" encoding="utf-8"?>
+<w:ftr xmlns:wpc="http://schemas.microsoft.com/office/word/2010/wordprocessingCanvas" xmlns:cx="http://schemas.microsoft.com/office/drawing/2014/chartex" xmlns:cx1="http://schemas.microsoft.com/office/drawing/2015/9/8/chartex" xmlns:cx2="http://schemas.microsoft.com/office/drawing/2015/10/21/chartex" xmlns:cx3="http://schemas.microsoft.com/office/drawing/2016/5/9/chartex" xmlns:cx4="http://schemas.microsoft.com/office/drawing/2016/5/10/chartex" xmlns:cx5="http://schemas.microsoft.com/office/drawing/2016/5/11/chartex" xmlns:cx6="http://schemas.microsoft.com/office/drawing/2016/5/12/chartex" xmlns:cx7="http://schemas.microsoft.com/office/drawing/2016/5/13/chartex" xmlns:cx8="http://schemas.microsoft.com/office/drawing/2016/5/14/chartex" xmlns:mc="http://schemas.openxmlformats.org/markup-compatibility/2006" xmlns:aink="http://schemas.microsoft.com/office/drawing/2016/ink" xmlns:am3d="http://schemas.microsoft.com/office/drawing/2017/model3d" xmlns:o="urn:schemas-microsoft-com:office:office" xmlns:r="http://schemas.openxmlformats.org/officeDocument/2006/relationships" xmlns:m="http://schemas.openxmlformats.org/officeDocument/2006/math" xmlns:v="urn:schemas-microsoft-com:vml" xmlns:wp14="http://schemas.microsoft.com/office/word/2010/wordprocessingDrawing" xmlns:wp="http://schemas.openxmlformats.org/drawingml/2006/wordprocessingDrawing" xmlns:w10="urn:schemas-microsoft-com:office:word" xmlns:w="http://schemas.openxmlformats.org/wordprocessingml/2006/main" xmlns:w14="http://schemas.microsoft.com/office/word/2010/wordml" xmlns:w15="http://schemas.microsoft.com/office/word/2012/wordml" xmlns:w16cex="http://schemas.microsoft.com/office/word/2018/wordml/cex" xmlns:w16cid="http://schemas.microsoft.com/office/word/2016/wordml/cid" xmlns:w16="http://schemas.microsoft.com/office/word/2018/wordml" xmlns:w16sdtdh="http://schemas.microsoft.com/office/word/2020/wordml/sdtdatahash" xmlns:w16se="http://schemas.microsoft.com/office/word/2015/wordml/symex" xmlns:wpg="http://schemas.microsoft.com/office/word/2010/wordprocessingGroup" xmlns:wpi="http://schemas.microsoft.com/office/word/2010/wordprocessingInk" xmlns:wne="http://schemas.microsoft.com/office/word/2006/wordml" xmlns:wps="http://schemas.microsoft.com/office/word/2010/wordprocessingShape" mc:Ignorable="w14 w15 w16se w16cid w16 w16cex w16sdtdh wp14">
+  <w:sdt>
+    <w:sdtPr>
+      <w:id w:val="-617915218"/>
+      <w:docPartObj>
+        <w:docPartGallery w:val="Page Numbers (Bottom of Page)"/>
+        <w:docPartUnique/>
+      </w:docPartObj>
+    </w:sdtPr>
+    <w:sdtEndPr>
+      <w:rPr>
+        <w:noProof/>
+      </w:rPr>
+    </w:sdtEndPr>
+    <w:sdtContent>
+      <w:p>
+        <w:pPr>
+          <w:pStyle w:val="Footer"/>
+          <w:jc w:val="center"/>
+        </w:pPr>
+        <w:r>
+          <w:fldChar w:fldCharType="begin"/>
+        </w:r>
+        <w:r>
+          <w:instrText xml:space="preserve"> PAGE   \* MERGEFORMAT </w:instrText>
+        </w:r>
+        <w:r>
+          <w:fldChar w:fldCharType="separate"/>
+        </w:r>
+        <w:r>
+          <w:rPr>
+            <w:noProof/>
+          </w:rPr>
+          <w:t>2</w:t>
+        </w:r>
+        <w:r>
+          <w:rPr>
+            <w:noProof/>
+          </w:rPr>
+          <w:fldChar w:fldCharType="end"/>
+        </w:r>
+      </w:p>
+    </w:sdtContent>
+  </w:sdt>
+  <w:p>
+    <w:pPr>
+      <w:pStyle w:val="Footer"/>
+    </w:pPr>
+  </w:p>
+</w:ftr>
+</file>
+
+<file path=word/footnotes.xml><?xml version="1.0" encoding="utf-8"?>
+<w:footnotes xmlns:wpc="http://schemas.microsoft.com/office/word/2010/wordprocessingCanvas" xmlns:cx="http://schemas.microsoft.com/office/drawing/2014/chartex" xmlns:cx1="http://schemas.microsoft.com/office/drawing/2015/9/8/chartex" xmlns:cx2="http://schemas.microsoft.com/office/drawing/2015/10/21/chartex" xmlns:cx3="http://schemas.microsoft.com/office/drawing/2016/5/9/chartex" xmlns:cx4="http://schemas.microsoft.com/office/drawing/2016/5/10/chartex" xmlns:cx5="http://schemas.microsoft.com/office/drawing/2016/5/11/chartex" xmlns:cx6="http://schemas.microsoft.com/office/drawing/2016/5/12/chartex" xmlns:cx7="http://schemas.microsoft.com/office/drawing/2016/5/13/chartex" xmlns:cx8="http://schemas.microsoft.com/office/drawing/2016/5/14/chartex" xmlns:mc="http://schemas.openxmlformats.org/markup-compatibility/2006" xmlns:aink="http://schemas.microsoft.com/office/drawing/2016/ink" xmlns:am3d="http://schemas.microsoft.com/office/drawing/2017/model3d" xmlns:o="urn:schemas-microsoft-com:office:office" xmlns:r="http://schemas.openxmlformats.org/officeDocument/2006/relationships" xmlns:m="http://schemas.openxmlformats.org/officeDocument/2006/math" xmlns:v="urn:schemas-microsoft-com:vml" xmlns:wp14="http://schemas.microsoft.com/office/word/2010/wordprocessingDrawing" xmlns:wp="http://schemas.openxmlformats.org/drawingml/2006/wordprocessingDrawing" xmlns:w10="urn:schemas-microsoft-com:office:word" xmlns:w="http://schemas.openxmlformats.org/wordprocessingml/2006/main" xmlns:w14="http://schemas.microsoft.com/office/word/2010/wordml" xmlns:w15="http://schemas.microsoft.com/office/word/2012/wordml" xmlns:w16cex="http://schemas.microsoft.com/office/word/2018/wordml/cex" xmlns:w16cid="http://schemas.microsoft.com/office/word/2016/wordml/cid" xmlns:w16="http://schemas.microsoft.com/office/word/2018/wordml" xmlns:w16sdtdh="http://schemas.microsoft.com/office/word/2020/wordml/sdtdatahash" xmlns:w16se="http://schemas.microsoft.com/office/word/2015/wordml/symex" xmlns:wpg="http://schemas.microsoft.com/office/word/2010/wordprocessingGroup" xmlns:wpi="http://schemas.microsoft.com/office/word/2010/wordprocessingInk" xmlns:wne="http://schemas.microsoft.com/office/word/2006/wordml" xmlns:wps="http://schemas.microsoft.com/office/word/2010/wordprocessingShape" mc:Ignorable="w14 w15 w16se w16cid w16 w16cex w16sdtdh wp14">
+  <w:footnote w:type="separator" w:id="-1">
+    <w:p>
+      <w:pPr>
+        <w:spacing w:after="0" w:line="240" w:lineRule="auto"/>
+      </w:pPr>
+      <w:r>
+        <w:separator/>
+      </w:r>
+    </w:p>
+  </w:footnote>
+  <w:footnote w:type="continuationSeparator" w:id="0">
+    <w:p>
+      <w:pPr>
+        <w:spacing w:after="0" w:line="240" w:lineRule="auto"/>
+      </w:pPr>
+      <w:r>
+        <w:continuationSeparator/>
+      </w:r>
+    </w:p>
+  </w:footnote>
+</w:footnotes>
+</file>
+
+<file path=word/numbering.xml><?xml version="1.0" encoding="utf-8"?>
+<w:numbering xmlns:wpc="http://schemas.microsoft.com/office/word/2010/wordprocessingCanvas" xmlns:cx="http://schemas.microsoft.com/office/drawing/2014/chartex" xmlns:cx1="http://schemas.microsoft.com/office/drawing/2015/9/8/chartex" xmlns:cx2="http://schemas.microsoft.com/office/drawing/2015/10/21/chartex" xmlns:cx3="http://schemas.microsoft.com/office/drawing/2016/5/9/chartex" xmlns:cx4="http://schemas.microsoft.com/office/drawing/2016/5/10/chartex" xmlns:cx5="http://schemas.microsoft.com/office/drawing/2016/5/11/chartex" xmlns:cx6="http://schemas.microsoft.com/office/drawing/2016/5/12/chartex" xmlns:cx7="http://schemas.microsoft.com/office/drawing/2016/5/13/chartex" xmlns:cx8="http://schemas.microsoft.com/office/drawing/2016/5/14/chartex" xmlns:mc="http://schemas.openxmlformats.org/markup-compatibility/2006" xmlns:aink="http://schemas.microsoft.com/office/drawing/2016/ink" xmlns:am3d="http://schemas.microsoft.com/office/drawing/2017/model3d" xmlns:o="urn:schemas-microsoft-com:office:office" xmlns:r="http://schemas.openxmlformats.org/officeDocument/2006/relationships" xmlns:m="http://schemas.openxmlformats.org/officeDocument/2006/math" xmlns:v="urn:schemas-microsoft-com:vml" xmlns:wp14="http://schemas.microsoft.com/office/word/2010/wordprocessingDrawing" xmlns:wp="http://schemas.openxmlformats.org/drawingml/2006/wordprocessingDrawing" xmlns:w10="urn:schemas-microsoft-com:office:word" xmlns:w="http://schemas.openxmlformats.org/wordprocessingml/2006/main" xmlns:w14="http://schemas.microsoft.com/office/word/2010/wordml" xmlns:w15="http://schemas.microsoft.com/office/word/2012/wordml" xmlns:w16cex="http://schemas.microsoft.com/office/word/2018/wordml/cex" xmlns:w16cid="http://schemas.microsoft.com/office/word/2016/wordml/cid" xmlns:w16="http://schemas.microsoft.com/office/word/2018/wordml" xmlns:w16sdtdh="http://schemas.microsoft.com/office/word/2020/wordml/sdtdatahash" xmlns:w16se="http://schemas.microsoft.com/office/word/2015/wordml/symex" xmlns:wpg="http://schemas.microsoft.com/office/word/2010/wordprocessingGroup" xmlns:wpi="http://schemas.microsoft.com/office/word/2010/wordprocessingInk" xmlns:wne="http://schemas.microsoft.com/office/word/2006/wordml" xmlns:wps="http://schemas.microsoft.com/office/word/2010/wordprocessingShape" mc:Ignorable="w14 w15 w16se w16cid w16 w16cex w16sdtdh wp14">
+  <w:abstractNum w:abstractNumId="0" w15:restartNumberingAfterBreak="0">
+    <w:nsid w:val="1A0A2FE5"/>
+    <w:multiLevelType w:val="hybridMultilevel"/>
+    <w:tmpl w:val="B172E35E"/>
+    <w:lvl w:ilvl="0" w:tplc="1D14E7B6">
+      <w:start w:val="21"/>
+      <w:numFmt w:val="bullet"/>
+      <w:lvlText w:val="-"/>
+      <w:lvlJc w:val="left"/>
+      <w:pPr>
+        <w:ind w:left="720" w:hanging="360"/>
+      </w:pPr>
+      <w:rPr>
+        <w:rFonts w:ascii="Calibri" w:eastAsiaTheme="minorHAnsi" w:hAnsi="Calibri" w:cs="Calibri" w:hint="default"/>
+      </w:rPr>
+    </w:lvl>
+    <w:lvl w:ilvl="1" w:tplc="04090003" w:tentative="1">
+      <w:start w:val="1"/>
+      <w:numFmt w:val="bullet"/>
+      <w:lvlText w:val="o"/>
+      <w:lvlJc w:val="left"/>
+      <w:pPr>
+        <w:ind w:left="1440" w:hanging="360"/>
+      </w:pPr>
+      <w:rPr>
+        <w:rFonts w:ascii="Courier New" w:hAnsi="Courier New" w:cs="Courier New" w:hint="default"/>
+      </w:rPr>
+    </w:lvl>
+    <w:lvl w:ilvl="2" w:tplc="04090005" w:tentative="1">
+      <w:start w:val="1"/>
+      <w:numFmt w:val="bullet"/>
+      <w:lvlText w:val=""/>
+      <w:lvlJc w:val="left"/>
+      <w:pPr>
+        <w:ind w:left="2160" w:hanging="360"/>
+      </w:pPr>
+      <w:rPr>
+        <w:rFonts w:ascii="Wingdings" w:hAnsi="Wingdings" w:hint="default"/>
+      </w:rPr>
+    </w:lvl>
+    <w:lvl w:ilvl="3" w:tplc="04090001" w:tentative="1">
+      <w:start w:val="1"/>
+      <w:numFmt w:val="bullet"/>
+      <w:lvlText w:val=""/>
+      <w:lvlJc w:val="left"/>
+      <w:pPr>
+        <w:ind w:left="2880" w:hanging="360"/>
+      </w:pPr>
+      <w:rPr>
+        <w:rFonts w:ascii="Symbol" w:hAnsi="Symbol" w:hint="default"/>
+      </w:rPr>
+    </w:lvl>
+    <w:lvl w:ilvl="4" w:tplc="04090003" w:tentative="1">
+      <w:start w:val="1"/>
+      <w:numFmt w:val="bullet"/>
+      <w:lvlText w:val="o"/>
+      <w:lvlJc w:val="left"/>
+      <w:pPr>
+        <w:ind w:left="3600" w:hanging="360"/>
+      </w:pPr>
+      <w:rPr>
+        <w:rFonts w:ascii="Courier New" w:hAnsi="Courier New" w:cs="Courier New" w:hint="default"/>
+      </w:rPr>
+    </w:lvl>
+    <w:lvl w:ilvl="5" w:tplc="04090005" w:tentative="1">
+      <w:start w:val="1"/>
+      <w:numFmt w:val="bullet"/>
+      <w:lvlText w:val=""/>
+      <w:lvlJc w:val="left"/>
+      <w:pPr>
+        <w:ind w:left="4320" w:hanging="360"/>
+      </w:pPr>
+      <w:rPr>
+        <w:rFonts w:ascii="Wingdings" w:hAnsi="Wingdings" w:hint="default"/>
+      </w:rPr>
+    </w:lvl>
+    <w:lvl w:ilvl="6" w:tplc="04090001" w:tentative="1">
+      <w:start w:val="1"/>
+      <w:numFmt w:val="bullet"/>
+      <w:lvlText w:val=""/>
+      <w:lvlJc w:val="left"/>
+      <w:pPr>
+        <w:ind w:left="5040" w:hanging="360"/>
+      </w:pPr>
+      <w:rPr>
+        <w:rFonts w:ascii="Symbol" w:hAnsi="Symbol" w:hint="default"/>
+      </w:rPr>
+    </w:lvl>
+    <w:lvl w:ilvl="7" w:tplc="04090003" w:tentative="1">
+      <w:start w:val="1"/>
+      <w:numFmt w:val="bullet"/>
+      <w:lvlText w:val="o"/>
+      <w:lvlJc w:val="left"/>
+      <w:pPr>
+        <w:ind w:left="5760" w:hanging="360"/>
+      </w:pPr>
+      <w:rPr>
+        <w:rFonts w:ascii="Courier New" w:hAnsi="Courier New" w:cs="Courier New" w:hint="default"/>
+      </w:rPr>
+    </w:lvl>
+    <w:lvl w:ilvl="8" w:tplc="04090005" w:tentative="1">
+      <w:start w:val="1"/>
+      <w:numFmt w:val="bullet"/>
+      <w:lvlText w:val=""/>
+      <w:lvlJc w:val="left"/>
+      <w:pPr>
+        <w:ind w:left="6480" w:hanging="360"/>
+      </w:pPr>
+      <w:rPr>
+        <w:rFonts w:ascii="Wingdings" w:hAnsi="Wingdings" w:hint="default"/>
+      </w:rPr>
+    </w:lvl>
+  </w:abstractNum>
+  <w:abstractNum w:abstractNumId="1" w15:restartNumberingAfterBreak="0">
+    <w:nsid w:val="32412F46"/>
+    <w:multiLevelType w:val="hybridMultilevel"/>
+    <w:tmpl w:val="B44E96DA"/>
+    <w:lvl w:ilvl="0" w:tplc="04090001">
+      <w:start w:val="1"/>
+      <w:numFmt w:val="bullet"/>
+      <w:lvlText w:val=""/>
+      <w:lvlJc w:val="left"/>
+      <w:pPr>
+        <w:ind w:left="720" w:hanging="360"/>
+      </w:pPr>
+      <w:rPr>
+        <w:rFonts w:ascii="Symbol" w:hAnsi="Symbol" w:hint="default"/>
+      </w:rPr>
+    </w:lvl>
+    <w:lvl w:ilvl="1" w:tplc="04090003" w:tentative="1">
+      <w:start w:val="1"/>
+      <w:numFmt w:val="bullet"/>
+      <w:lvlText w:val="o"/>
+      <w:lvlJc w:val="left"/>
+      <w:pPr>
+        <w:ind w:left="1440" w:hanging="360"/>
+      </w:pPr>
+      <w:rPr>
+        <w:rFonts w:ascii="Courier New" w:hAnsi="Courier New" w:cs="Courier New" w:hint="default"/>
+      </w:rPr>
+    </w:lvl>
+    <w:lvl w:ilvl="2" w:tplc="04090005" w:tentative="1">
+      <w:start w:val="1"/>
+      <w:numFmt w:val="bullet"/>
+      <w:lvlText w:val=""/>
+      <w:lvlJc w:val="left"/>
+      <w:pPr>
+        <w:ind w:left="2160" w:hanging="360"/>
+      </w:pPr>
+      <w:rPr>
+        <w:rFonts w:ascii="Wingdings" w:hAnsi="Wingdings" w:hint="default"/>
+      </w:rPr>
+    </w:lvl>
+    <w:lvl w:ilvl="3" w:tplc="04090001" w:tentative="1">
+      <w:start w:val="1"/>
+      <w:numFmt w:val="bullet"/>
+      <w:lvlText w:val=""/>
+      <w:lvlJc w:val="left"/>
+      <w:pPr>
+        <w:ind w:left="2880" w:hanging="360"/>
+      </w:pPr>
+      <w:rPr>
+        <w:rFonts w:ascii="Symbol" w:hAnsi="Symbol" w:hint="default"/>
+      </w:rPr>
+    </w:lvl>
+    <w:lvl w:ilvl="4" w:tplc="04090003" w:tentative="1">
+      <w:start w:val="1"/>
+      <w:numFmt w:val="bullet"/>
+      <w:lvlText w:val="o"/>
+      <w:lvlJc w:val="left"/>
+      <w:pPr>
+        <w:ind w:left="3600" w:hanging="360"/>
+      </w:pPr>
+      <w:rPr>
+        <w:rFonts w:ascii="Courier New" w:hAnsi="Courier New" w:cs="Courier New" w:hint="default"/>
+      </w:rPr>
+    </w:lvl>
+    <w:lvl w:ilvl="5" w:tplc="04090005" w:tentative="1">
+      <w:start w:val="1"/>
+      <w:numFmt w:val="bullet"/>
+      <w:lvlText w:val=""/>
+      <w:lvlJc w:val="left"/>
+      <w:pPr>
+        <w:ind w:left="4320" w:hanging="360"/>
+      </w:pPr>
+      <w:rPr>
+        <w:rFonts w:ascii="Wingdings" w:hAnsi="Wingdings" w:hint="default"/>
+      </w:rPr>
+    </w:lvl>
+    <w:lvl w:ilvl="6" w:tplc="04090001" w:tentative="1">
+      <w:start w:val="1"/>
+      <w:numFmt w:val="bullet"/>
+      <w:lvlText w:val=""/>
+      <w:lvlJc w:val="left"/>
+      <w:pPr>
+        <w:ind w:left="5040" w:hanging="360"/>
+      </w:pPr>
+      <w:rPr>
+        <w:rFonts w:ascii="Symbol" w:hAnsi="Symbol" w:hint="default"/>
+      </w:rPr>
+    </w:lvl>
+    <w:lvl w:ilvl="7" w:tplc="04090003" w:tentative="1">
+      <w:start w:val="1"/>
+      <w:numFmt w:val="bullet"/>
+      <w:lvlText w:val="o"/>
+      <w:lvlJc w:val="left"/>
+      <w:pPr>
+        <w:ind w:left="5760" w:hanging="360"/>
+      </w:pPr>
+      <w:rPr>
+        <w:rFonts w:ascii="Courier New" w:hAnsi="Courier New" w:cs="Courier New" w:hint="default"/>
+      </w:rPr>
+    </w:lvl>
+    <w:lvl w:ilvl="8" w:tplc="04090005" w:tentative="1">
+      <w:start w:val="1"/>
+      <w:numFmt w:val="bullet"/>
+      <w:lvlText w:val=""/>
+      <w:lvlJc w:val="left"/>
+      <w:pPr>
+        <w:ind w:left="6480" w:hanging="360"/>
+      </w:pPr>
+      <w:rPr>
+        <w:rFonts w:ascii="Wingdings" w:hAnsi="Wingdings" w:hint="default"/>
+      </w:rPr>
+    </w:lvl>
+  </w:abstractNum>
+  <w:abstractNum w:abstractNumId="2" w15:restartNumberingAfterBreak="0">
+    <w:nsid w:val="3C8B6547"/>
+    <w:multiLevelType w:val="hybridMultilevel"/>
+    <w:tmpl w:val="4D04065A"/>
+    <w:lvl w:ilvl="0" w:tplc="633EA794">
+      <w:start w:val="25"/>
+      <w:numFmt w:val="bullet"/>
+      <w:lvlText w:val="-"/>
+      <w:lvlJc w:val="left"/>
+      <w:pPr>
+        <w:ind w:left="1080" w:hanging="360"/>
+      </w:pPr>
+      <w:rPr>
+        <w:rFonts w:ascii="Calibri" w:eastAsiaTheme="minorHAnsi" w:hAnsi="Calibri" w:cs="Calibri" w:hint="default"/>
+      </w:rPr>
+    </w:lvl>
+    <w:lvl w:ilvl="1" w:tplc="04090003" w:tentative="1">
+      <w:start w:val="1"/>
+      <w:numFmt w:val="bullet"/>
+      <w:lvlText w:val="o"/>
+      <w:lvlJc w:val="left"/>
+      <w:pPr>
+        <w:ind w:left="1800" w:hanging="360"/>
+      </w:pPr>
+      <w:rPr>
+        <w:rFonts w:ascii="Courier New" w:hAnsi="Courier New" w:cs="Courier New" w:hint="default"/>
+      </w:rPr>
+    </w:lvl>
+    <w:lvl w:ilvl="2" w:tplc="04090005" w:tentative="1">
+      <w:start w:val="1"/>
+      <w:numFmt w:val="bullet"/>
+      <w:lvlText w:val=""/>
+      <w:lvlJc w:val="left"/>
+      <w:pPr>
+        <w:ind w:left="2520" w:hanging="360"/>
+      </w:pPr>
+      <w:rPr>
+        <w:rFonts w:ascii="Wingdings" w:hAnsi="Wingdings" w:hint="default"/>
+      </w:rPr>
+    </w:lvl>
+    <w:lvl w:ilvl="3" w:tplc="04090001" w:tentative="1">
+      <w:start w:val="1"/>
+      <w:numFmt w:val="bullet"/>
+      <w:lvlText w:val=""/>
+      <w:lvlJc w:val="left"/>
+      <w:pPr>
+        <w:ind w:left="3240" w:hanging="360"/>
+      </w:pPr>
+      <w:rPr>
+        <w:rFonts w:ascii="Symbol" w:hAnsi="Symbol" w:hint="default"/>
+      </w:rPr>
+    </w:lvl>
+    <w:lvl w:ilvl="4" w:tplc="04090003" w:tentative="1">
+      <w:start w:val="1"/>
+      <w:numFmt w:val="bullet"/>
+      <w:lvlText w:val="o"/>
+      <w:lvlJc w:val="left"/>
+      <w:pPr>
+        <w:ind w:left="3960" w:hanging="360"/>
+      </w:pPr>
+      <w:rPr>
+        <w:rFonts w:ascii="Courier New" w:hAnsi="Courier New" w:cs="Courier New" w:hint="default"/>
+      </w:rPr>
+    </w:lvl>
+    <w:lvl w:ilvl="5" w:tplc="04090005" w:tentative="1">
+      <w:start w:val="1"/>
+      <w:numFmt w:val="bullet"/>
+      <w:lvlText w:val=""/>
+      <w:lvlJc w:val="left"/>
+      <w:pPr>
+        <w:ind w:left="4680" w:hanging="360"/>
+      </w:pPr>
+      <w:rPr>
+        <w:rFonts w:ascii="Wingdings" w:hAnsi="Wingdings" w:hint="default"/>
+      </w:rPr>
+    </w:lvl>
+    <w:lvl w:ilvl="6" w:tplc="04090001" w:tentative="1">
+      <w:start w:val="1"/>
+      <w:numFmt w:val="bullet"/>
+      <w:lvlText w:val=""/>
+      <w:lvlJc w:val="left"/>
+      <w:pPr>
+        <w:ind w:left="5400" w:hanging="360"/>
+      </w:pPr>
+      <w:rPr>
+        <w:rFonts w:ascii="Symbol" w:hAnsi="Symbol" w:hint="default"/>
+      </w:rPr>
+    </w:lvl>
+    <w:lvl w:ilvl="7" w:tplc="04090003" w:tentative="1">
+      <w:start w:val="1"/>
+      <w:numFmt w:val="bullet"/>
+      <w:lvlText w:val="o"/>
+      <w:lvlJc w:val="left"/>
+      <w:pPr>
+        <w:ind w:left="6120" w:hanging="360"/>
+      </w:pPr>
+      <w:rPr>
+        <w:rFonts w:ascii="Courier New" w:hAnsi="Courier New" w:cs="Courier New" w:hint="default"/>
+      </w:rPr>
+    </w:lvl>
+    <w:lvl w:ilvl="8" w:tplc="04090005" w:tentative="1">
+      <w:start w:val="1"/>
+      <w:numFmt w:val="bullet"/>
+      <w:lvlText w:val=""/>
+      <w:lvlJc w:val="left"/>
+      <w:pPr>
+        <w:ind w:left="6840" w:hanging="360"/>
+      </w:pPr>
+      <w:rPr>
+        <w:rFonts w:ascii="Wingdings" w:hAnsi="Wingdings" w:hint="default"/>
+      </w:rPr>
+    </w:lvl>
+  </w:abstractNum>
+  <w:abstractNum w:abstractNumId="3" w15:restartNumberingAfterBreak="0">
+    <w:nsid w:val="47E270C6"/>
+    <w:multiLevelType w:val="hybridMultilevel"/>
+    <w:tmpl w:val="6BF04692"/>
+    <w:lvl w:ilvl="0" w:tplc="2EE20878">
+      <w:numFmt w:val="bullet"/>
+      <w:lvlText w:val="-"/>
+      <w:lvlJc w:val="left"/>
+      <w:pPr>
+        <w:ind w:left="720" w:hanging="360"/>
+      </w:pPr>
+      <w:rPr>
+        <w:rFonts w:ascii="Calibri" w:eastAsiaTheme="minorHAnsi" w:hAnsi="Calibri" w:cs="Calibri" w:hint="default"/>
+      </w:rPr>
+    </w:lvl>
+    <w:lvl w:ilvl="1" w:tplc="04090003" w:tentative="1">
+      <w:start w:val="1"/>
+      <w:numFmt w:val="bullet"/>
+      <w:lvlText w:val="o"/>
+      <w:lvlJc w:val="left"/>
+      <w:pPr>
+        <w:ind w:left="1440" w:hanging="360"/>
+      </w:pPr>
+      <w:rPr>
+        <w:rFonts w:ascii="Courier New" w:hAnsi="Courier New" w:cs="Courier New" w:hint="default"/>
+      </w:rPr>
+    </w:lvl>
+    <w:lvl w:ilvl="2" w:tplc="04090005" w:tentative="1">
+      <w:start w:val="1"/>
+      <w:numFmt w:val="bullet"/>
+      <w:lvlText w:val=""/>
+      <w:lvlJc w:val="left"/>
+      <w:pPr>
+        <w:ind w:left="2160" w:hanging="360"/>
+      </w:pPr>
+      <w:rPr>
+        <w:rFonts w:ascii="Wingdings" w:hAnsi="Wingdings" w:hint="default"/>
+      </w:rPr>
+    </w:lvl>
+    <w:lvl w:ilvl="3" w:tplc="04090001" w:tentative="1">
+      <w:start w:val="1"/>
+      <w:numFmt w:val="bullet"/>
+      <w:lvlText w:val=""/>
+      <w:lvlJc w:val="left"/>
+      <w:pPr>
+        <w:ind w:left="2880" w:hanging="360"/>
+      </w:pPr>
+      <w:rPr>
+        <w:rFonts w:ascii="Symbol" w:hAnsi="Symbol" w:hint="default"/>
+      </w:rPr>
+    </w:lvl>
+    <w:lvl w:ilvl="4" w:tplc="04090003" w:tentative="1">
+      <w:start w:val="1"/>
+      <w:numFmt w:val="bullet"/>
+      <w:lvlText w:val="o"/>
+      <w:lvlJc w:val="left"/>
+      <w:pPr>
+        <w:ind w:left="3600" w:hanging="360"/>
+      </w:pPr>
+      <w:rPr>
+        <w:rFonts w:ascii="Courier New" w:hAnsi="Courier New" w:cs="Courier New" w:hint="default"/>
+      </w:rPr>
+    </w:lvl>
+    <w:lvl w:ilvl="5" w:tplc="04090005" w:tentative="1">
+      <w:start w:val="1"/>
+      <w:numFmt w:val="bullet"/>
+      <w:lvlText w:val=""/>
+      <w:lvlJc w:val="left"/>
+      <w:pPr>
+        <w:ind w:left="4320" w:hanging="360"/>
+      </w:pPr>
+      <w:rPr>
+        <w:rFonts w:ascii="Wingdings" w:hAnsi="Wingdings" w:hint="default"/>
+      </w:rPr>
+    </w:lvl>
+    <w:lvl w:ilvl="6" w:tplc="04090001" w:tentative="1">
+      <w:start w:val="1"/>
+      <w:numFmt w:val="bullet"/>
+      <w:lvlText w:val=""/>
+      <w:lvlJc w:val="left"/>
+      <w:pPr>
+        <w:ind w:left="5040" w:hanging="360"/>
+      </w:pPr>
+      <w:rPr>
+        <w:rFonts w:ascii="Symbol" w:hAnsi="Symbol" w:hint="default"/>
+      </w:rPr>
+    </w:lvl>
+    <w:lvl w:ilvl="7" w:tplc="04090003" w:tentative="1">
+      <w:start w:val="1"/>
+      <w:numFmt w:val="bullet"/>
+      <w:lvlText w:val="o"/>
+      <w:lvlJc w:val="left"/>
+      <w:pPr>
+        <w:ind w:left="5760" w:hanging="360"/>
+      </w:pPr>
+      <w:rPr>
+        <w:rFonts w:ascii="Courier New" w:hAnsi="Courier New" w:cs="Courier New" w:hint="default"/>
+      </w:rPr>
+    </w:lvl>
+    <w:lvl w:ilvl="8" w:tplc="04090005" w:tentative="1">
+      <w:start w:val="1"/>
+      <w:numFmt w:val="bullet"/>
+      <w:lvlText w:val=""/>
+      <w:lvlJc w:val="left"/>
+      <w:pPr>
+        <w:ind w:left="6480" w:hanging="360"/>
+      </w:pPr>
+      <w:rPr>
+        <w:rFonts w:ascii="Wingdings" w:hAnsi="Wingdings" w:hint="default"/>
+      </w:rPr>
+    </w:lvl>
+  </w:abstractNum>
+  <w:abstractNum w:abstractNumId="4" w15:restartNumberingAfterBreak="0">
+    <w:nsid w:val="4E7E06D4"/>
+    <w:multiLevelType w:val="hybridMultilevel"/>
+    <w:tmpl w:val="59C2FAF0"/>
+    <w:lvl w:ilvl="0" w:tplc="04090001">
+      <w:start w:val="1"/>
+      <w:numFmt w:val="bullet"/>
+      <w:lvlText w:val=""/>
+      <w:lvlJc w:val="left"/>
+      <w:pPr>
+        <w:ind w:left="720" w:hanging="360"/>
+      </w:pPr>
+      <w:rPr>
+        <w:rFonts w:ascii="Symbol" w:hAnsi="Symbol" w:hint="default"/>
+      </w:rPr>
+    </w:lvl>
+    <w:lvl w:ilvl="1" w:tplc="04090003" w:tentative="1">
+      <w:start w:val="1"/>
+      <w:numFmt w:val="bullet"/>
+      <w:lvlText w:val="o"/>
+      <w:lvlJc w:val="left"/>
+      <w:pPr>
+        <w:ind w:left="1440" w:hanging="360"/>
+      </w:pPr>
+      <w:rPr>
+        <w:rFonts w:ascii="Courier New" w:hAnsi="Courier New" w:cs="Courier New" w:hint="default"/>
+      </w:rPr>
+    </w:lvl>
+    <w:lvl w:ilvl="2" w:tplc="04090005" w:tentative="1">
+      <w:start w:val="1"/>
+      <w:numFmt w:val="bullet"/>
+      <w:lvlText w:val=""/>
+      <w:lvlJc w:val="left"/>
+      <w:pPr>
+        <w:ind w:left="2160" w:hanging="360"/>
+      </w:pPr>
+      <w:rPr>
+        <w:rFonts w:ascii="Wingdings" w:hAnsi="Wingdings" w:hint="default"/>
+      </w:rPr>
+    </w:lvl>
+    <w:lvl w:ilvl="3" w:tplc="04090001" w:tentative="1">
+      <w:start w:val="1"/>
+      <w:numFmt w:val="bullet"/>
+      <w:lvlText w:val=""/>
+      <w:lvlJc w:val="left"/>
+      <w:pPr>
+        <w:ind w:left="2880" w:hanging="360"/>
+      </w:pPr>
+      <w:rPr>
+        <w:rFonts w:ascii="Symbol" w:hAnsi="Symbol" w:hint="default"/>
+      </w:rPr>
+    </w:lvl>
+    <w:lvl w:ilvl="4" w:tplc="04090003" w:tentative="1">
+      <w:start w:val="1"/>
+      <w:numFmt w:val="bullet"/>
+      <w:lvlText w:val="o"/>
+      <w:lvlJc w:val="left"/>
+      <w:pPr>
+        <w:ind w:left="3600" w:hanging="360"/>
+      </w:pPr>
+      <w:rPr>
+        <w:rFonts w:ascii="Courier New" w:hAnsi="Courier New" w:cs="Courier New" w:hint="default"/>
+      </w:rPr>
+    </w:lvl>
+    <w:lvl w:ilvl="5" w:tplc="04090005" w:tentative="1">
+      <w:start w:val="1"/>
+      <w:numFmt w:val="bullet"/>
+      <w:lvlText w:val=""/>
+      <w:lvlJc w:val="left"/>
+      <w:pPr>
+        <w:ind w:left="4320" w:hanging="360"/>
+      </w:pPr>
+      <w:rPr>
+        <w:rFonts w:ascii="Wingdings" w:hAnsi="Wingdings" w:hint="default"/>
+      </w:rPr>
+    </w:lvl>
+    <w:lvl w:ilvl="6" w:tplc="04090001" w:tentative="1">
+      <w:start w:val="1"/>
+      <w:numFmt w:val="bullet"/>
+      <w:lvlText w:val=""/>
+      <w:lvlJc w:val="left"/>
+      <w:pPr>
+        <w:ind w:left="5040" w:hanging="360"/>
+      </w:pPr>
+      <w:rPr>
+        <w:rFonts w:ascii="Symbol" w:hAnsi="Symbol" w:hint="default"/>
+      </w:rPr>
+    </w:lvl>
+    <w:lvl w:ilvl="7" w:tplc="04090003" w:tentative="1">
+      <w:start w:val="1"/>
+      <w:numFmt w:val="bullet"/>
+      <w:lvlText w:val="o"/>
+      <w:lvlJc w:val="left"/>
+      <w:pPr>
+        <w:ind w:left="5760" w:hanging="360"/>
+      </w:pPr>
+      <w:rPr>
+        <w:rFonts w:ascii="Courier New" w:hAnsi="Courier New" w:cs="Courier New" w:hint="default"/>
+      </w:rPr>
+    </w:lvl>
+    <w:lvl w:ilvl="8" w:tplc="04090005" w:tentative="1">
+      <w:start w:val="1"/>
+      <w:numFmt w:val="bullet"/>
+      <w:lvlText w:val=""/>
+      <w:lvlJc w:val="left"/>
+      <w:pPr>
+        <w:ind w:left="6480" w:hanging="360"/>
+      </w:pPr>
+      <w:rPr>
+        <w:rFonts w:ascii="Wingdings" w:hAnsi="Wingdings" w:hint="default"/>
+      </w:rPr>
+    </w:lvl>
+  </w:abstractNum>
+  <w:abstractNum w:abstractNumId="5" w15:restartNumberingAfterBreak="0">
+    <w:nsid w:val="5A4B2E4E"/>
+    <w:multiLevelType w:val="hybridMultilevel"/>
+    <w:tmpl w:val="E47E6998"/>
+    <w:lvl w:ilvl="0" w:tplc="04090001">
+      <w:start w:val="1"/>
+      <w:numFmt w:val="bullet"/>
+      <w:lvlText w:val=""/>
+      <w:lvlJc w:val="left"/>
+      <w:pPr>
+        <w:ind w:left="720" w:hanging="360"/>
+      </w:pPr>
+      <w:rPr>
+        <w:rFonts w:ascii="Symbol" w:hAnsi="Symbol" w:hint="default"/>
+      </w:rPr>
+    </w:lvl>
+    <w:lvl w:ilvl="1" w:tplc="04090003">
+      <w:start w:val="1"/>
+      <w:numFmt w:val="bullet"/>
+      <w:lvlText w:val="o"/>
+      <w:lvlJc w:val="left"/>
+      <w:pPr>
+        <w:ind w:left="1440" w:hanging="360"/>
+      </w:pPr>
+      <w:rPr>
+        <w:rFonts w:ascii="Courier New" w:hAnsi="Courier New" w:cs="Courier New" w:hint="default"/>
+      </w:rPr>
+    </w:lvl>
+    <w:lvl w:ilvl="2" w:tplc="04090005" w:tentative="1">
+      <w:start w:val="1"/>
+      <w:numFmt w:val="bullet"/>
+      <w:lvlText w:val=""/>
+      <w:lvlJc w:val="left"/>
+      <w:pPr>
+        <w:ind w:left="2160" w:hanging="360"/>
+      </w:pPr>
+      <w:rPr>
+        <w:rFonts w:ascii="Wingdings" w:hAnsi="Wingdings" w:hint="default"/>
+      </w:rPr>
+    </w:lvl>
+    <w:lvl w:ilvl="3" w:tplc="04090001" w:tentative="1">
+      <w:start w:val="1"/>
+      <w:numFmt w:val="bullet"/>
+      <w:lvlText w:val=""/>
+      <w:lvlJc w:val="left"/>
+      <w:pPr>
+        <w:ind w:left="2880" w:hanging="360"/>
+      </w:pPr>
+      <w:rPr>
+        <w:rFonts w:ascii="Symbol" w:hAnsi="Symbol" w:hint="default"/>
+      </w:rPr>
+    </w:lvl>
+    <w:lvl w:ilvl="4" w:tplc="04090003" w:tentative="1">
+      <w:start w:val="1"/>
+      <w:numFmt w:val="bullet"/>
+      <w:lvlText w:val="o"/>
+      <w:lvlJc w:val="left"/>
+      <w:pPr>
+        <w:ind w:left="3600" w:hanging="360"/>
+      </w:pPr>
+      <w:rPr>
+        <w:rFonts w:ascii="Courier New" w:hAnsi="Courier New" w:cs="Courier New" w:hint="default"/>
+      </w:rPr>
+    </w:lvl>
+    <w:lvl w:ilvl="5" w:tplc="04090005" w:tentative="1">
+      <w:start w:val="1"/>
+      <w:numFmt w:val="bullet"/>
+      <w:lvlText w:val=""/>
+      <w:lvlJc w:val="left"/>
+      <w:pPr>
+        <w:ind w:left="4320" w:hanging="360"/>
+      </w:pPr>
+      <w:rPr>
+        <w:rFonts w:ascii="Wingdings" w:hAnsi="Wingdings" w:hint="default"/>
+      </w:rPr>
+    </w:lvl>
+    <w:lvl w:ilvl="6" w:tplc="04090001" w:tentative="1">
+      <w:start w:val="1"/>
+      <w:numFmt w:val="bullet"/>
+      <w:lvlText w:val=""/>
+      <w:lvlJc w:val="left"/>
+      <w:pPr>
+        <w:ind w:left="5040" w:hanging="360"/>
+      </w:pPr>
+      <w:rPr>
+        <w:rFonts w:ascii="Symbol" w:hAnsi="Symbol" w:hint="default"/>
+      </w:rPr>
+    </w:lvl>
+    <w:lvl w:ilvl="7" w:tplc="04090003" w:tentative="1">
+      <w:start w:val="1"/>
+      <w:numFmt w:val="bullet"/>
+      <w:lvlText w:val="o"/>
+      <w:lvlJc w:val="left"/>
+      <w:pPr>
+        <w:ind w:left="5760" w:hanging="360"/>
+      </w:pPr>
+      <w:rPr>
+        <w:rFonts w:ascii="Courier New" w:hAnsi="Courier New" w:cs="Courier New" w:hint="default"/>
+      </w:rPr>
+    </w:lvl>
+    <w:lvl w:ilvl="8" w:tplc="04090005" w:tentative="1">
+      <w:start w:val="1"/>
+      <w:numFmt w:val="bullet"/>
+      <w:lvlText w:val=""/>
+      <w:lvlJc w:val="left"/>
+      <w:pPr>
+        <w:ind w:left="6480" w:hanging="360"/>
+      </w:pPr>
+      <w:rPr>
+        <w:rFonts w:ascii="Wingdings" w:hAnsi="Wingdings" w:hint="default"/>
+      </w:rPr>
+    </w:lvl>
+  </w:abstractNum>
+  <w:abstractNum w:abstractNumId="6" w15:restartNumberingAfterBreak="0">
+    <w:nsid w:val="672E263E"/>
+    <w:multiLevelType w:val="hybridMultilevel"/>
+    <w:tmpl w:val="5DAAB466"/>
+    <w:lvl w:ilvl="0" w:tplc="2EE20878">
+      <w:numFmt w:val="bullet"/>
+      <w:lvlText w:val="-"/>
+      <w:lvlJc w:val="left"/>
+      <w:pPr>
+        <w:ind w:left="720" w:hanging="360"/>
+      </w:pPr>
+      <w:rPr>
+        <w:rFonts w:ascii="Calibri" w:eastAsiaTheme="minorHAnsi" w:hAnsi="Calibri" w:cs="Calibri" w:hint="default"/>
+      </w:rPr>
+    </w:lvl>
+    <w:lvl w:ilvl="1" w:tplc="04090003" w:tentative="1">
+      <w:start w:val="1"/>
+      <w:numFmt w:val="bullet"/>
+      <w:lvlText w:val="o"/>
+      <w:lvlJc w:val="left"/>
+      <w:pPr>
+        <w:ind w:left="1440" w:hanging="360"/>
+      </w:pPr>
+      <w:rPr>
+        <w:rFonts w:ascii="Courier New" w:hAnsi="Courier New" w:cs="Courier New" w:hint="default"/>
+      </w:rPr>
+    </w:lvl>
+    <w:lvl w:ilvl="2" w:tplc="04090005" w:tentative="1">
+      <w:start w:val="1"/>
+      <w:numFmt w:val="bullet"/>
+      <w:lvlText w:val=""/>
+      <w:lvlJc w:val="left"/>
+      <w:pPr>
+        <w:ind w:left="2160" w:hanging="360"/>
+      </w:pPr>
+      <w:rPr>
+        <w:rFonts w:ascii="Wingdings" w:hAnsi="Wingdings" w:hint="default"/>
+      </w:rPr>
+    </w:lvl>
+    <w:lvl w:ilvl="3" w:tplc="04090001" w:tentative="1">
+      <w:start w:val="1"/>
+      <w:numFmt w:val="bullet"/>
+      <w:lvlText w:val=""/>
+      <w:lvlJc w:val="left"/>
+      <w:pPr>
+        <w:ind w:left="2880" w:hanging="360"/>
+      </w:pPr>
+      <w:rPr>
+        <w:rFonts w:ascii="Symbol" w:hAnsi="Symbol" w:hint="default"/>
+      </w:rPr>
+    </w:lvl>
+    <w:lvl w:ilvl="4" w:tplc="04090003" w:tentative="1">
+      <w:start w:val="1"/>
+      <w:numFmt w:val="bullet"/>
+      <w:lvlText w:val="o"/>
+      <w:lvlJc w:val="left"/>
+      <w:pPr>
+        <w:ind w:left="3600" w:hanging="360"/>
+      </w:pPr>
+      <w:rPr>
+        <w:rFonts w:ascii="Courier New" w:hAnsi="Courier New" w:cs="Courier New" w:hint="default"/>
+      </w:rPr>
+    </w:lvl>
+    <w:lvl w:ilvl="5" w:tplc="04090005" w:tentative="1">
+      <w:start w:val="1"/>
+      <w:numFmt w:val="bullet"/>
+      <w:lvlText w:val=""/>
+      <w:lvlJc w:val="left"/>
+      <w:pPr>
+        <w:ind w:left="4320" w:hanging="360"/>
+      </w:pPr>
+      <w:rPr>
+        <w:rFonts w:ascii="Wingdings" w:hAnsi="Wingdings" w:hint="default"/>
+      </w:rPr>
+    </w:lvl>
+    <w:lvl w:ilvl="6" w:tplc="04090001" w:tentative="1">
+      <w:start w:val="1"/>
+      <w:numFmt w:val="bullet"/>
+      <w:lvlText w:val=""/>
+      <w:lvlJc w:val="left"/>
+      <w:pPr>
+        <w:ind w:left="5040" w:hanging="360"/>
+      </w:pPr>
+      <w:rPr>
+        <w:rFonts w:ascii="Symbol" w:hAnsi="Symbol" w:hint="default"/>
+      </w:rPr>
+    </w:lvl>
+    <w:lvl w:ilvl="7" w:tplc="04090003" w:tentative="1">
+      <w:start w:val="1"/>
+      <w:numFmt w:val="bullet"/>
+      <w:lvlText w:val="o"/>
+      <w:lvlJc w:val="left"/>
+      <w:pPr>
+        <w:ind w:left="5760" w:hanging="360"/>
+      </w:pPr>
+      <w:rPr>
+        <w:rFonts w:ascii="Courier New" w:hAnsi="Courier New" w:cs="Courier New" w:hint="default"/>
+      </w:rPr>
+    </w:lvl>
+    <w:lvl w:ilvl="8" w:tplc="04090005" w:tentative="1">
+      <w:start w:val="1"/>
+      <w:numFmt w:val="bullet"/>
+      <w:lvlText w:val=""/>
+      <w:lvlJc w:val="left"/>
+      <w:pPr>
+        <w:ind w:left="6480" w:hanging="360"/>
+      </w:pPr>
+      <w:rPr>
+        <w:rFonts w:ascii="Wingdings" w:hAnsi="Wingdings" w:hint="default"/>
+      </w:rPr>
+    </w:lvl>
+  </w:abstractNum>
+  <w:abstractNum w:abstractNumId="7" w15:restartNumberingAfterBreak="0">
+    <w:nsid w:val="708B4BF2"/>
+    <w:multiLevelType w:val="hybridMultilevel"/>
+    <w:tmpl w:val="8154EBE0"/>
+    <w:lvl w:ilvl="0" w:tplc="F362BEC0">
+      <w:start w:val="21"/>
+      <w:numFmt w:val="bullet"/>
+      <w:lvlText w:val="-"/>
+      <w:lvlJc w:val="left"/>
+      <w:pPr>
+        <w:ind w:left="720" w:hanging="360"/>
+      </w:pPr>
+      <w:rPr>
+        <w:rFonts w:ascii="Calibri" w:eastAsiaTheme="minorHAnsi" w:hAnsi="Calibri" w:cs="Calibri" w:hint="default"/>
+      </w:rPr>
+    </w:lvl>
+    <w:lvl w:ilvl="1" w:tplc="04090003" w:tentative="1">
+      <w:start w:val="1"/>
+      <w:numFmt w:val="bullet"/>
+      <w:lvlText w:val="o"/>
+      <w:lvlJc w:val="left"/>
+      <w:pPr>
+        <w:ind w:left="1440" w:hanging="360"/>
+      </w:pPr>
+      <w:rPr>
+        <w:rFonts w:ascii="Courier New" w:hAnsi="Courier New" w:cs="Courier New" w:hint="default"/>
+      </w:rPr>
+    </w:lvl>
+    <w:lvl w:ilvl="2" w:tplc="04090005" w:tentative="1">
+      <w:start w:val="1"/>
+      <w:numFmt w:val="bullet"/>
+      <w:lvlText w:val=""/>
+      <w:lvlJc w:val="left"/>
+      <w:pPr>
+        <w:ind w:left="2160" w:hanging="360"/>
+      </w:pPr>
+      <w:rPr>
+        <w:rFonts w:ascii="Wingdings" w:hAnsi="Wingdings" w:hint="default"/>
+      </w:rPr>
+    </w:lvl>
+    <w:lvl w:ilvl="3" w:tplc="04090001" w:tentative="1">
+      <w:start w:val="1"/>
+      <w:numFmt w:val="bullet"/>
+      <w:lvlText w:val=""/>
+      <w:lvlJc w:val="left"/>
+      <w:pPr>
+        <w:ind w:left="2880" w:hanging="360"/>
+      </w:pPr>
+      <w:rPr>
+        <w:rFonts w:ascii="Symbol" w:hAnsi="Symbol" w:hint="default"/>
+      </w:rPr>
+    </w:lvl>
+    <w:lvl w:ilvl="4" w:tplc="04090003" w:tentative="1">
+      <w:start w:val="1"/>
+      <w:numFmt w:val="bullet"/>
+      <w:lvlText w:val="o"/>
+      <w:lvlJc w:val="left"/>
+      <w:pPr>
+        <w:ind w:left="3600" w:hanging="360"/>
+      </w:pPr>
+      <w:rPr>
+        <w:rFonts w:ascii="Courier New" w:hAnsi="Courier New" w:cs="Courier New" w:hint="default"/>
+      </w:rPr>
+    </w:lvl>
+    <w:lvl w:ilvl="5" w:tplc="04090005" w:tentative="1">
+      <w:start w:val="1"/>
+      <w:numFmt w:val="bullet"/>
+      <w:lvlText w:val=""/>
+      <w:lvlJc w:val="left"/>
+      <w:pPr>
+        <w:ind w:left="4320" w:hanging="360"/>
+      </w:pPr>
+      <w:rPr>
+        <w:rFonts w:ascii="Wingdings" w:hAnsi="Wingdings" w:hint="default"/>
+      </w:rPr>
+    </w:lvl>
+    <w:lvl w:ilvl="6" w:tplc="04090001" w:tentative="1">
+      <w:start w:val="1"/>
+      <w:numFmt w:val="bullet"/>
+      <w:lvlText w:val=""/>
+      <w:lvlJc w:val="left"/>
+      <w:pPr>
+        <w:ind w:left="5040" w:hanging="360"/>
+      </w:pPr>
+      <w:rPr>
+        <w:rFonts w:ascii="Symbol" w:hAnsi="Symbol" w:hint="default"/>
+      </w:rPr>
+    </w:lvl>
+    <w:lvl w:ilvl="7" w:tplc="04090003" w:tentative="1">
+      <w:start w:val="1"/>
+      <w:numFmt w:val="bullet"/>
+      <w:lvlText w:val="o"/>
+      <w:lvlJc w:val="left"/>
+      <w:pPr>
+        <w:ind w:left="5760" w:hanging="360"/>
+      </w:pPr>
+      <w:rPr>
+        <w:rFonts w:ascii="Courier New" w:hAnsi="Courier New" w:cs="Courier New" w:hint="default"/>
+      </w:rPr>
+    </w:lvl>
+    <w:lvl w:ilvl="8" w:tplc="04090005" w:tentative="1">
+      <w:start w:val="1"/>
+      <w:numFmt w:val="bullet"/>
+      <w:lvlText w:val=""/>
+      <w:lvlJc w:val="left"/>
+      <w:pPr>
+        <w:ind w:left="6480" w:hanging="360"/>
+      </w:pPr>
+      <w:rPr>
+        <w:rFonts w:ascii="Wingdings" w:hAnsi="Wingdings" w:hint="default"/>
+      </w:rPr>
+    </w:lvl>
+  </w:abstractNum>
+  <w:abstractNum w:abstractNumId="8" w15:restartNumberingAfterBreak="0">
+    <w:nsid w:val="792552FE"/>
+    <w:multiLevelType w:val="hybridMultilevel"/>
+    <w:tmpl w:val="0FC2EA5A"/>
+    <w:lvl w:ilvl="0" w:tplc="04090001">
+      <w:start w:val="1"/>
+      <w:numFmt w:val="bullet"/>
+      <w:lvlText w:val=""/>
+      <w:lvlJc w:val="left"/>
+      <w:pPr>
+        <w:ind w:left="720" w:hanging="360"/>
+      </w:pPr>
+      <w:rPr>
+        <w:rFonts w:ascii="Symbol" w:hAnsi="Symbol" w:hint="default"/>
+      </w:rPr>
+    </w:lvl>
+    <w:lvl w:ilvl="1" w:tplc="04090003" w:tentative="1">
+      <w:start w:val="1"/>
+      <w:numFmt w:val="bullet"/>
+      <w:lvlText w:val="o"/>
+      <w:lvlJc w:val="left"/>
+      <w:pPr>
+        <w:ind w:left="1080" w:hanging="360"/>
+      </w:pPr>
+      <w:rPr>
+        <w:rFonts w:ascii="Courier New" w:hAnsi="Courier New" w:cs="Courier New" w:hint="default"/>
+      </w:rPr>
+    </w:lvl>
+    <w:lvl w:ilvl="2" w:tplc="04090005" w:tentative="1">
+      <w:start w:val="1"/>
+      <w:numFmt w:val="bullet"/>
+      <w:lvlText w:val=""/>
+      <w:lvlJc w:val="left"/>
+      <w:pPr>
+        <w:ind w:left="1800" w:hanging="360"/>
+      </w:pPr>
+      <w:rPr>
+        <w:rFonts w:ascii="Wingdings" w:hAnsi="Wingdings" w:hint="default"/>
+      </w:rPr>
+    </w:lvl>
+    <w:lvl w:ilvl="3" w:tplc="04090001" w:tentative="1">
+      <w:start w:val="1"/>
+      <w:numFmt w:val="bullet"/>
+      <w:lvlText w:val=""/>
+      <w:lvlJc w:val="left"/>
+      <w:pPr>
+        <w:ind w:left="2520" w:hanging="360"/>
+      </w:pPr>
+      <w:rPr>
+        <w:rFonts w:ascii="Symbol" w:hAnsi="Symbol" w:hint="default"/>
+      </w:rPr>
+    </w:lvl>
+    <w:lvl w:ilvl="4" w:tplc="04090003" w:tentative="1">
+      <w:start w:val="1"/>
+      <w:numFmt w:val="bullet"/>
+      <w:lvlText w:val="o"/>
+      <w:lvlJc w:val="left"/>
+      <w:pPr>
+        <w:ind w:left="3240" w:hanging="360"/>
+      </w:pPr>
+      <w:rPr>
+        <w:rFonts w:ascii="Courier New" w:hAnsi="Courier New" w:cs="Courier New" w:hint="default"/>
+      </w:rPr>
+    </w:lvl>
+    <w:lvl w:ilvl="5" w:tplc="04090005" w:tentative="1">
+      <w:start w:val="1"/>
+      <w:numFmt w:val="bullet"/>
+      <w:lvlText w:val=""/>
+      <w:lvlJc w:val="left"/>
+      <w:pPr>
+        <w:ind w:left="3960" w:hanging="360"/>
+      </w:pPr>
+      <w:rPr>
+        <w:rFonts w:ascii="Wingdings" w:hAnsi="Wingdings" w:hint="default"/>
+      </w:rPr>
+    </w:lvl>
+    <w:lvl w:ilvl="6" w:tplc="04090001" w:tentative="1">
+      <w:start w:val="1"/>
+      <w:numFmt w:val="bullet"/>
+      <w:lvlText w:val=""/>
+      <w:lvlJc w:val="left"/>
+      <w:pPr>
+        <w:ind w:left="4680" w:hanging="360"/>
+      </w:pPr>
+      <w:rPr>
+        <w:rFonts w:ascii="Symbol" w:hAnsi="Symbol" w:hint="default"/>
+      </w:rPr>
+    </w:lvl>
+    <w:lvl w:ilvl="7" w:tplc="04090003" w:tentative="1">
+      <w:start w:val="1"/>
+      <w:numFmt w:val="bullet"/>
+      <w:lvlText w:val="o"/>
+      <w:lvlJc w:val="left"/>
+      <w:pPr>
+        <w:ind w:left="5400" w:hanging="360"/>
+      </w:pPr>
+      <w:rPr>
+        <w:rFonts w:ascii="Courier New" w:hAnsi="Courier New" w:cs="Courier New" w:hint="default"/>
+      </w:rPr>
+    </w:lvl>
+    <w:lvl w:ilvl="8" w:tplc="04090005" w:tentative="1">
+      <w:start w:val="1"/>
+      <w:numFmt w:val="bullet"/>
+      <w:lvlText w:val=""/>
+      <w:lvlJc w:val="left"/>
+      <w:pPr>
+        <w:ind w:left="6120" w:hanging="360"/>
+      </w:pPr>
+      <w:rPr>
+        <w:rFonts w:ascii="Wingdings" w:hAnsi="Wingdings" w:hint="default"/>
+      </w:rPr>
+    </w:lvl>
+  </w:abstractNum>
+  <w:abstractNum w:abstractNumId="9" w15:restartNumberingAfterBreak="0">
+    <w:nsid w:val="7A34707B"/>
+    <w:multiLevelType w:val="hybridMultilevel"/>
+    <w:tmpl w:val="FD5ECB34"/>
+    <w:lvl w:ilvl="0" w:tplc="04090001">
+      <w:start w:val="1"/>
+      <w:numFmt w:val="bullet"/>
+      <w:lvlText w:val=""/>
+      <w:lvlJc w:val="left"/>
+      <w:pPr>
+        <w:ind w:left="720" w:hanging="360"/>
+      </w:pPr>
+      <w:rPr>
+        <w:rFonts w:ascii="Symbol" w:hAnsi="Symbol" w:hint="default"/>
+      </w:rPr>
+    </w:lvl>
+    <w:lvl w:ilvl="1" w:tplc="04090003">
+      <w:start w:val="1"/>
+      <w:numFmt w:val="bullet"/>
+      <w:lvlText w:val="o"/>
+      <w:lvlJc w:val="left"/>
+      <w:pPr>
+        <w:ind w:left="1440" w:hanging="360"/>
+      </w:pPr>
+      <w:rPr>
+        <w:rFonts w:ascii="Courier New" w:hAnsi="Courier New" w:cs="Courier New" w:hint="default"/>
+      </w:rPr>
+    </w:lvl>
+    <w:lvl w:ilvl="2" w:tplc="04090005" w:tentative="1">
+      <w:start w:val="1"/>
+      <w:numFmt w:val="bullet"/>
+      <w:lvlText w:val=""/>
+      <w:lvlJc w:val="left"/>
+      <w:pPr>
+        <w:ind w:left="2160" w:hanging="360"/>
+      </w:pPr>
+      <w:rPr>
+        <w:rFonts w:ascii="Wingdings" w:hAnsi="Wingdings" w:hint="default"/>
+      </w:rPr>
+    </w:lvl>
+    <w:lvl w:ilvl="3" w:tplc="04090001" w:tentative="1">
+      <w:start w:val="1"/>
+      <w:numFmt w:val="bullet"/>
+      <w:lvlText w:val=""/>
+      <w:lvlJc w:val="left"/>
+      <w:pPr>
+        <w:ind w:left="2880" w:hanging="360"/>
+      </w:pPr>
+      <w:rPr>
+        <w:rFonts w:ascii="Symbol" w:hAnsi="Symbol" w:hint="default"/>
+      </w:rPr>
+    </w:lvl>
+    <w:lvl w:ilvl="4" w:tplc="04090003" w:tentative="1">
+      <w:start w:val="1"/>
+      <w:numFmt w:val="bullet"/>
+      <w:lvlText w:val="o"/>
+      <w:lvlJc w:val="left"/>
+      <w:pPr>
+        <w:ind w:left="3600" w:hanging="360"/>
+      </w:pPr>
+      <w:rPr>
+        <w:rFonts w:ascii="Courier New" w:hAnsi="Courier New" w:cs="Courier New" w:hint="default"/>
+      </w:rPr>
+    </w:lvl>
+    <w:lvl w:ilvl="5" w:tplc="04090005" w:tentative="1">
+      <w:start w:val="1"/>
+      <w:numFmt w:val="bullet"/>
+      <w:lvlText w:val=""/>
+      <w:lvlJc w:val="left"/>
+      <w:pPr>
+        <w:ind w:left="4320" w:hanging="360"/>
+      </w:pPr>
+      <w:rPr>
+        <w:rFonts w:ascii="Wingdings" w:hAnsi="Wingdings" w:hint="default"/>
+      </w:rPr>
+    </w:lvl>
+    <w:lvl w:ilvl="6" w:tplc="04090001" w:tentative="1">
+      <w:start w:val="1"/>
+      <w:numFmt w:val="bullet"/>
+      <w:lvlText w:val=""/>
+      <w:lvlJc w:val="left"/>
+      <w:pPr>
+        <w:ind w:left="5040" w:hanging="360"/>
+      </w:pPr>
+      <w:rPr>
+        <w:rFonts w:ascii="Symbol" w:hAnsi="Symbol" w:hint="default"/>
+      </w:rPr>
+    </w:lvl>
+    <w:lvl w:ilvl="7" w:tplc="04090003" w:tentative="1">
+      <w:start w:val="1"/>
+      <w:numFmt w:val="bullet"/>
+      <w:lvlText w:val="o"/>
+      <w:lvlJc w:val="left"/>
+      <w:pPr>
+        <w:ind w:left="5760" w:hanging="360"/>
+      </w:pPr>
+      <w:rPr>
+        <w:rFonts w:ascii="Courier New" w:hAnsi="Courier New" w:cs="Courier New" w:hint="default"/>
+      </w:rPr>
+    </w:lvl>
+    <w:lvl w:ilvl="8" w:tplc="04090005" w:tentative="1">
+      <w:start w:val="1"/>
+      <w:numFmt w:val="bullet"/>
+      <w:lvlText w:val=""/>
+      <w:lvlJc w:val="left"/>
+      <w:pPr>
+        <w:ind w:left="6480" w:hanging="360"/>
+      </w:pPr>
+      <w:rPr>
+        <w:rFonts w:ascii="Wingdings" w:hAnsi="Wingdings" w:hint="default"/>
+      </w:rPr>
+    </w:lvl>
+  </w:abstractNum>
+  <w:num w:numId="1">
+    <w:abstractNumId w:val="9"/>
+  </w:num>
+  <w:num w:numId="2">
+    <w:abstractNumId w:val="6"/>
+  </w:num>
+  <w:num w:numId="3">
+    <w:abstractNumId w:val="1"/>
+  </w:num>
+  <w:num w:numId="4">
+    <w:abstractNumId w:val="3"/>
+  </w:num>
+  <w:num w:numId="5">
+    <w:abstractNumId w:val="5"/>
+  </w:num>
+  <w:num w:numId="6">
+    <w:abstractNumId w:val="2"/>
+  </w:num>
+  <w:num w:numId="7">
+    <w:abstractNumId w:val="8"/>
+  </w:num>
+  <w:num w:numId="8">
+    <w:abstractNumId w:val="0"/>
+  </w:num>
+  <w:num w:numId="9">
+    <w:abstractNumId w:val="7"/>
+  </w:num>
+  <w:num w:numId="10">
+    <w:abstractNumId w:val="4"/>
+  </w:num>
+</w:numbering>
 </file>
 
 <file path=word/styles.xml><?xml version="1.0" encoding="utf-8"?>
@@ -441,6 +2915,7 @@
   <w:style w:type="paragraph" w:default="1" w:styleId="Normal">
     <w:name w:val="Normal"/>
     <w:qFormat/>
+    <w:rsid w:val="001C4DB2"/>
   </w:style>
   <w:style w:type="paragraph" w:styleId="Heading1">
     <w:name w:val="heading 1"/>
@@ -466,7 +2941,6 @@
   <w:style w:type="character" w:default="1" w:styleId="DefaultParagraphFont">
     <w:name w:val="Default Paragraph Font"/>
     <w:uiPriority w:val="1"/>
-    <w:semiHidden/>
     <w:unhideWhenUsed/>
   </w:style>
   <w:style w:type="table" w:default="1" w:styleId="TableNormal">
@@ -502,6 +2976,103 @@
       <w:sz w:val="32"/>
       <w:szCs w:val="32"/>
     </w:rPr>
+  </w:style>
+  <w:style w:type="paragraph" w:styleId="ListParagraph">
+    <w:name w:val="List Paragraph"/>
+    <w:basedOn w:val="Normal"/>
+    <w:uiPriority w:val="34"/>
+    <w:qFormat/>
+    <w:rsid w:val="0095652C"/>
+    <w:pPr>
+      <w:ind w:left="720"/>
+      <w:contextualSpacing/>
+    </w:pPr>
+  </w:style>
+  <w:style w:type="table" w:styleId="TableGrid">
+    <w:name w:val="Table Grid"/>
+    <w:basedOn w:val="TableNormal"/>
+    <w:uiPriority w:val="39"/>
+    <w:rsid w:val="00606E40"/>
+    <w:pPr>
+      <w:spacing w:after="0" w:line="240" w:lineRule="auto"/>
+    </w:pPr>
+    <w:tblPr>
+      <w:tblBorders>
+        <w:top w:val="single" w:sz="4" w:space="0" w:color="auto"/>
+        <w:left w:val="single" w:sz="4" w:space="0" w:color="auto"/>
+        <w:bottom w:val="single" w:sz="4" w:space="0" w:color="auto"/>
+        <w:right w:val="single" w:sz="4" w:space="0" w:color="auto"/>
+        <w:insideH w:val="single" w:sz="4" w:space="0" w:color="auto"/>
+        <w:insideV w:val="single" w:sz="4" w:space="0" w:color="auto"/>
+      </w:tblBorders>
+    </w:tblPr>
+  </w:style>
+  <w:style w:type="character" w:styleId="Hyperlink">
+    <w:name w:val="Hyperlink"/>
+    <w:basedOn w:val="DefaultParagraphFont"/>
+    <w:uiPriority w:val="99"/>
+    <w:unhideWhenUsed/>
+    <w:rsid w:val="003B42D2"/>
+    <w:rPr>
+      <w:color w:val="0563C1" w:themeColor="hyperlink"/>
+      <w:u w:val="single"/>
+    </w:rPr>
+  </w:style>
+  <w:style w:type="character" w:styleId="UnresolvedMention">
+    <w:name w:val="Unresolved Mention"/>
+    <w:basedOn w:val="DefaultParagraphFont"/>
+    <w:uiPriority w:val="99"/>
+    <w:semiHidden/>
+    <w:unhideWhenUsed/>
+    <w:rsid w:val="003B42D2"/>
+    <w:rPr>
+      <w:color w:val="605E5C"/>
+      <w:shd w:val="clear" w:color="auto" w:fill="E1DFDD"/>
+    </w:rPr>
+  </w:style>
+  <w:style w:type="paragraph" w:styleId="Header">
+    <w:name w:val="header"/>
+    <w:basedOn w:val="Normal"/>
+    <w:link w:val="HeaderChar"/>
+    <w:uiPriority w:val="99"/>
+    <w:unhideWhenUsed/>
+    <w:rsid w:val="00A35196"/>
+    <w:pPr>
+      <w:tabs>
+        <w:tab w:val="center" w:pos="4680"/>
+        <w:tab w:val="right" w:pos="9360"/>
+      </w:tabs>
+      <w:spacing w:after="0" w:line="240" w:lineRule="auto"/>
+    </w:pPr>
+  </w:style>
+  <w:style w:type="character" w:customStyle="1" w:styleId="HeaderChar">
+    <w:name w:val="Header Char"/>
+    <w:basedOn w:val="DefaultParagraphFont"/>
+    <w:link w:val="Header"/>
+    <w:uiPriority w:val="99"/>
+    <w:rsid w:val="00A35196"/>
+  </w:style>
+  <w:style w:type="paragraph" w:styleId="Footer">
+    <w:name w:val="footer"/>
+    <w:basedOn w:val="Normal"/>
+    <w:link w:val="FooterChar"/>
+    <w:uiPriority w:val="99"/>
+    <w:unhideWhenUsed/>
+    <w:rsid w:val="00A35196"/>
+    <w:pPr>
+      <w:tabs>
+        <w:tab w:val="center" w:pos="4680"/>
+        <w:tab w:val="right" w:pos="9360"/>
+      </w:tabs>
+      <w:spacing w:after="0" w:line="240" w:lineRule="auto"/>
+    </w:pPr>
+  </w:style>
+  <w:style w:type="character" w:customStyle="1" w:styleId="FooterChar">
+    <w:name w:val="Footer Char"/>
+    <w:basedOn w:val="DefaultParagraphFont"/>
+    <w:link w:val="Footer"/>
+    <w:uiPriority w:val="99"/>
+    <w:rsid w:val="00A35196"/>
   </w:style>
 </w:styles>
 </file>

</xml_diff>